<commit_message>
- Viết tool demo FTBL. - Bổ sung báo cáo.
</commit_message>
<xml_diff>
--- a/fTBL/Report.docx
+++ b/fTBL/Report.docx
@@ -347,7 +347,23 @@
           <w:sz w:val="30"/>
           <w:szCs w:val="26"/>
         </w:rPr>
-        <w:t>Nhóm thực hiện:</w:t>
+        <w:t xml:space="preserve">Nhóm </w:t>
+      </w:r>
+      <w:r>
+        <w:rPr>
+          <w:rFonts w:ascii="Times New Roman" w:hAnsi="Times New Roman" w:cs="Times New Roman"/>
+          <w:sz w:val="30"/>
+          <w:szCs w:val="26"/>
+        </w:rPr>
+        <w:t>12</w:t>
+      </w:r>
+      <w:r>
+        <w:rPr>
+          <w:rFonts w:ascii="Times New Roman" w:hAnsi="Times New Roman" w:cs="Times New Roman"/>
+          <w:sz w:val="30"/>
+          <w:szCs w:val="26"/>
+        </w:rPr>
+        <w:t>:</w:t>
       </w:r>
     </w:p>
     <w:p>
@@ -16772,17 +16788,7 @@
           <w:sz w:val="26"/>
           <w:szCs w:val="26"/>
         </w:rPr>
-        <w:t xml:space="preserve"> của các luật cũng được tính: ở mỗi vị trí có phân lớp chính xác, các luật thay đổi phân lớp đ</w:t>
-      </w:r>
-      <w:bookmarkStart w:id="14" w:name="_GoBack"/>
-      <w:bookmarkEnd w:id="14"/>
-      <w:r>
-        <w:rPr>
-          <w:rFonts w:ascii="Times New Roman" w:hAnsi="Times New Roman" w:cs="Times New Roman"/>
-          <w:sz w:val="26"/>
-          <w:szCs w:val="26"/>
-        </w:rPr>
-        <w:t>ược tạo ra</w:t>
+        <w:t xml:space="preserve"> của các luật cũng được tính: ở mỗi vị trí có phân lớp chính xác, các luật thay đổi phân lớp được tạo ra</w:t>
       </w:r>
       <w:r>
         <w:rPr>
@@ -16895,7 +16901,7 @@
           <w:szCs w:val="26"/>
         </w:rPr>
       </w:pPr>
-      <w:bookmarkStart w:id="15" w:name="_Toc391038203"/>
+      <w:bookmarkStart w:id="14" w:name="_Toc391038203"/>
       <w:r>
         <w:rPr>
           <w:rFonts w:ascii="Times New Roman" w:hAnsi="Times New Roman" w:cs="Times New Roman"/>
@@ -16904,7 +16910,7 @@
         </w:rPr>
         <w:t>Đánh giá giải thuật</w:t>
       </w:r>
-      <w:bookmarkEnd w:id="15"/>
+      <w:bookmarkEnd w:id="14"/>
     </w:p>
     <w:p>
       <w:pPr>
@@ -16922,7 +16928,23 @@
           <w:sz w:val="26"/>
           <w:szCs w:val="26"/>
         </w:rPr>
-        <w:t>Như đã đề cập trước, giải thuật ban đầu còn thiếu sót khiến nó chạy rất chậm, đặc biệt là khi học các luật và điểm số của chúng giảm. Khi luật tốt nhất có điểm cao</w:t>
+        <w:t xml:space="preserve">Như đã đề cập trước, giải thuật </w:t>
+      </w:r>
+      <w:r>
+        <w:rPr>
+          <w:rFonts w:ascii="Times New Roman" w:hAnsi="Times New Roman" w:cs="Times New Roman"/>
+          <w:sz w:val="26"/>
+          <w:szCs w:val="26"/>
+        </w:rPr>
+        <w:t xml:space="preserve">TBL </w:t>
+      </w:r>
+      <w:r>
+        <w:rPr>
+          <w:rFonts w:ascii="Times New Roman" w:hAnsi="Times New Roman" w:cs="Times New Roman"/>
+          <w:sz w:val="26"/>
+          <w:szCs w:val="26"/>
+        </w:rPr>
+        <w:t>ban đầu còn thiếu sót khiến nó chạy rất chậm, đặc biệt là khi học các luật và điểm số của chúng giảm. Khi luật tốt nhất có điểm cao</w:t>
       </w:r>
       <w:r>
         <w:rPr>
@@ -17064,7 +17086,7 @@
           <w:szCs w:val="32"/>
         </w:rPr>
       </w:pPr>
-      <w:bookmarkStart w:id="16" w:name="_Toc391038204"/>
+      <w:bookmarkStart w:id="15" w:name="_Toc391038204"/>
       <w:r>
         <w:rPr>
           <w:rFonts w:ascii="Times New Roman" w:hAnsi="Times New Roman" w:cs="Times New Roman"/>
@@ -17073,7 +17095,7 @@
         </w:rPr>
         <w:t>Gán nhãn ngữ nghĩa bằng Fast TBL</w:t>
       </w:r>
-      <w:bookmarkEnd w:id="16"/>
+      <w:bookmarkEnd w:id="15"/>
     </w:p>
     <w:p>
       <w:pPr>
@@ -17318,7 +17340,7 @@
           <w:szCs w:val="26"/>
         </w:rPr>
       </w:pPr>
-      <w:bookmarkStart w:id="17" w:name="_Toc391038205"/>
+      <w:bookmarkStart w:id="16" w:name="_Toc391038205"/>
       <w:r>
         <w:rPr>
           <w:rFonts w:ascii="Times New Roman" w:hAnsi="Times New Roman" w:cs="Times New Roman"/>
@@ -17327,7 +17349,7 @@
         </w:rPr>
         <w:t>Gán nhãn cơ sở (baseline)</w:t>
       </w:r>
-      <w:bookmarkEnd w:id="17"/>
+      <w:bookmarkEnd w:id="16"/>
     </w:p>
     <w:p>
       <w:pPr>
@@ -17661,7 +17683,7 @@
           <w:szCs w:val="26"/>
         </w:rPr>
       </w:pPr>
-      <w:bookmarkStart w:id="18" w:name="_Toc391038206"/>
+      <w:bookmarkStart w:id="17" w:name="_Toc391038206"/>
       <w:r>
         <w:rPr>
           <w:rFonts w:ascii="Times New Roman" w:hAnsi="Times New Roman" w:cs="Times New Roman"/>
@@ -17670,7 +17692,7 @@
         </w:rPr>
         <w:t>Khung luật (template)</w:t>
       </w:r>
-      <w:bookmarkEnd w:id="18"/>
+      <w:bookmarkEnd w:id="17"/>
     </w:p>
     <w:p>
       <w:pPr>
@@ -18782,17 +18804,6 @@
     <w:p>
       <w:pPr>
         <w:pStyle w:val="ListParagraph"/>
-        <w:ind w:left="1418"/>
-        <w:rPr>
-          <w:rFonts w:ascii="Times New Roman" w:hAnsi="Times New Roman" w:cs="Times New Roman"/>
-          <w:sz w:val="26"/>
-          <w:szCs w:val="26"/>
-        </w:rPr>
-      </w:pPr>
-    </w:p>
-    <w:p>
-      <w:pPr>
-        <w:pStyle w:val="ListParagraph"/>
         <w:numPr>
           <w:ilvl w:val="0"/>
           <w:numId w:val="7"/>
@@ -18805,7 +18816,7 @@
           <w:szCs w:val="26"/>
         </w:rPr>
       </w:pPr>
-      <w:bookmarkStart w:id="19" w:name="_Toc391038207"/>
+      <w:bookmarkStart w:id="18" w:name="_Toc391038207"/>
       <w:r>
         <w:rPr>
           <w:rFonts w:ascii="Times New Roman" w:hAnsi="Times New Roman" w:cs="Times New Roman"/>
@@ -18814,7 +18825,7 @@
         </w:rPr>
         <w:t>Dãy luật tối ưu</w:t>
       </w:r>
-      <w:bookmarkEnd w:id="19"/>
+      <w:bookmarkEnd w:id="18"/>
     </w:p>
     <w:p>
       <w:pPr>
@@ -20471,16 +20482,7 @@
           <w:sz w:val="26"/>
           <w:szCs w:val="26"/>
         </w:rPr>
-        <w:t xml:space="preserve">Các nhãn ngữ nghĩa được gán nói trên cho mỗi từ phải nằm trong danh sách bộ nhãn ngữ nghĩa có thể có của từ đó với từ loại xác định của nó. Kết quả gán </w:t>
-      </w:r>
-      <w:r>
-        <w:rPr>
-          <w:rFonts w:ascii="Times New Roman" w:hAnsi="Times New Roman" w:cs="Times New Roman"/>
-          <w:sz w:val="26"/>
-          <w:szCs w:val="26"/>
-        </w:rPr>
-        <w:lastRenderedPageBreak/>
-        <w:t xml:space="preserve">nhãn có thể được đánh giá bằng cách so sánh với </w:t>
+        <w:t xml:space="preserve">Các nhãn ngữ nghĩa được gán nói trên cho mỗi từ phải nằm trong danh sách bộ nhãn ngữ nghĩa có thể có của từ đó với từ loại xác định của nó. Kết quả gán nhãn có thể được đánh giá bằng cách so sánh với </w:t>
       </w:r>
       <w:r>
         <w:rPr>
@@ -20581,16 +20583,108 @@
           <w:szCs w:val="32"/>
         </w:rPr>
       </w:pPr>
-      <w:bookmarkStart w:id="20" w:name="_Toc391038208"/>
+      <w:bookmarkStart w:id="19" w:name="_Toc391038208"/>
       <w:r>
         <w:rPr>
           <w:rFonts w:ascii="Times New Roman" w:hAnsi="Times New Roman" w:cs="Times New Roman"/>
           <w:sz w:val="32"/>
           <w:szCs w:val="32"/>
         </w:rPr>
-        <w:t>Phụ lục - Nhãn ngữ nghĩa</w:t>
-      </w:r>
-      <w:bookmarkEnd w:id="20"/>
+        <w:t>Demo ứng dụng</w:t>
+      </w:r>
+    </w:p>
+    <w:p>
+      <w:pPr>
+        <w:pStyle w:val="ListParagraph"/>
+        <w:numPr>
+          <w:ilvl w:val="0"/>
+          <w:numId w:val="15"/>
+        </w:numPr>
+        <w:ind w:left="993" w:hanging="426"/>
+        <w:outlineLvl w:val="1"/>
+        <w:rPr>
+          <w:rFonts w:ascii="Times New Roman" w:hAnsi="Times New Roman" w:cs="Times New Roman"/>
+          <w:sz w:val="26"/>
+          <w:szCs w:val="26"/>
+        </w:rPr>
+      </w:pPr>
+      <w:r>
+        <w:rPr>
+          <w:rFonts w:ascii="Times New Roman" w:hAnsi="Times New Roman" w:cs="Times New Roman"/>
+          <w:sz w:val="26"/>
+          <w:szCs w:val="26"/>
+        </w:rPr>
+        <w:t>Giao diện</w:t>
+      </w:r>
+    </w:p>
+    <w:p>
+      <w:pPr>
+        <w:pStyle w:val="ListParagraph"/>
+        <w:ind w:left="567"/>
+        <w:jc w:val="center"/>
+        <w:rPr>
+          <w:rFonts w:ascii="Times New Roman" w:hAnsi="Times New Roman" w:cs="Times New Roman"/>
+          <w:sz w:val="26"/>
+          <w:szCs w:val="26"/>
+        </w:rPr>
+      </w:pPr>
+      <w:r>
+        <w:rPr>
+          <w:rFonts w:ascii="Times New Roman" w:hAnsi="Times New Roman" w:cs="Times New Roman"/>
+          <w:noProof/>
+          <w:sz w:val="26"/>
+          <w:szCs w:val="26"/>
+          <w:lang w:eastAsia="ja-JP"/>
+        </w:rPr>
+        <w:drawing>
+          <wp:inline distT="0" distB="0" distL="0" distR="0" wp14:anchorId="309CA9C9" wp14:editId="290257A9">
+            <wp:extent cx="3577771" cy="3258128"/>
+            <wp:effectExtent l="0" t="0" r="3810" b="0"/>
+            <wp:docPr id="3" name="Picture 3"/>
+            <wp:cNvGraphicFramePr>
+              <a:graphicFrameLocks xmlns:a="http://schemas.openxmlformats.org/drawingml/2006/main" noChangeAspect="1"/>
+            </wp:cNvGraphicFramePr>
+            <a:graphic xmlns:a="http://schemas.openxmlformats.org/drawingml/2006/main">
+              <a:graphicData uri="http://schemas.openxmlformats.org/drawingml/2006/picture">
+                <pic:pic xmlns:pic="http://schemas.openxmlformats.org/drawingml/2006/picture">
+                  <pic:nvPicPr>
+                    <pic:cNvPr id="0" name="Picture 1"/>
+                    <pic:cNvPicPr>
+                      <a:picLocks noChangeAspect="1" noChangeArrowheads="1"/>
+                    </pic:cNvPicPr>
+                  </pic:nvPicPr>
+                  <pic:blipFill>
+                    <a:blip r:embed="rId12">
+                      <a:extLst>
+                        <a:ext uri="{28A0092B-C50C-407E-A947-70E740481C1C}">
+                          <a14:useLocalDpi xmlns:a14="http://schemas.microsoft.com/office/drawing/2010/main" val="0"/>
+                        </a:ext>
+                      </a:extLst>
+                    </a:blip>
+                    <a:srcRect/>
+                    <a:stretch>
+                      <a:fillRect/>
+                    </a:stretch>
+                  </pic:blipFill>
+                  <pic:spPr bwMode="auto">
+                    <a:xfrm>
+                      <a:off x="0" y="0"/>
+                      <a:ext cx="3588527" cy="3267923"/>
+                    </a:xfrm>
+                    <a:prstGeom prst="rect">
+                      <a:avLst/>
+                    </a:prstGeom>
+                    <a:noFill/>
+                    <a:ln>
+                      <a:noFill/>
+                    </a:ln>
+                  </pic:spPr>
+                </pic:pic>
+              </a:graphicData>
+            </a:graphic>
+          </wp:inline>
+        </w:drawing>
+      </w:r>
     </w:p>
     <w:p>
       <w:pPr>
@@ -20602,38 +20696,6 @@
           <w:szCs w:val="26"/>
         </w:rPr>
       </w:pPr>
-      <w:r>
-        <w:rPr>
-          <w:rFonts w:ascii="Times New Roman" w:hAnsi="Times New Roman" w:cs="Times New Roman"/>
-          <w:sz w:val="26"/>
-          <w:szCs w:val="26"/>
-        </w:rPr>
-        <w:t xml:space="preserve">Phụ lục này chứa hệ thống nhãn ngữ nghĩa chung cho cả từ tiếng Anh và từ tiếng Việt được dùng trong luận án tiến sĩ ngôn ngữ của </w:t>
-      </w:r>
-      <w:r>
-        <w:rPr>
-          <w:rFonts w:ascii="Times New Roman" w:hAnsi="Times New Roman" w:cs="Times New Roman"/>
-          <w:sz w:val="26"/>
-          <w:szCs w:val="26"/>
-        </w:rPr>
-        <w:t xml:space="preserve">thầy </w:t>
-      </w:r>
-      <w:r>
-        <w:rPr>
-          <w:rFonts w:ascii="Times New Roman" w:hAnsi="Times New Roman" w:cs="Times New Roman"/>
-          <w:sz w:val="26"/>
-          <w:szCs w:val="26"/>
-        </w:rPr>
-        <w:t>Đinh Điền.</w:t>
-      </w:r>
-      <w:r>
-        <w:rPr>
-          <w:rFonts w:ascii="Times New Roman" w:hAnsi="Times New Roman" w:cs="Times New Roman"/>
-          <w:sz w:val="26"/>
-          <w:szCs w:val="26"/>
-        </w:rPr>
-        <w:t xml:space="preserve"> Ngoài ra còn có một số hệ thống nhãn ngữ nghĩa khá phổ biến hiện nay như LLOCE, WordNet, CoreLex,… nhưng không được trình bày ở đây.</w:t>
-      </w:r>
     </w:p>
     <w:p>
       <w:pPr>
@@ -20651,39 +20713,61 @@
           <w:sz w:val="26"/>
           <w:szCs w:val="26"/>
         </w:rPr>
-        <w:t>Do nội dung của báo cáo này tập trung vào phần gán nhãn ngữ nghĩa cho từ tiếng Anh bằ</w:t>
-      </w:r>
-      <w:r>
-        <w:rPr>
-          <w:rFonts w:ascii="Times New Roman" w:hAnsi="Times New Roman" w:cs="Times New Roman"/>
-          <w:sz w:val="26"/>
-          <w:szCs w:val="26"/>
-        </w:rPr>
-        <w:t xml:space="preserve">ng phương pháp Fast </w:t>
-      </w:r>
-      <w:r>
-        <w:rPr>
-          <w:rFonts w:ascii="Times New Roman" w:hAnsi="Times New Roman" w:cs="Times New Roman"/>
-          <w:sz w:val="26"/>
-          <w:szCs w:val="26"/>
-        </w:rPr>
-        <w:t xml:space="preserve">TBL nên </w:t>
-      </w:r>
-      <w:r>
-        <w:rPr>
-          <w:rFonts w:ascii="Times New Roman" w:hAnsi="Times New Roman" w:cs="Times New Roman"/>
-          <w:sz w:val="26"/>
-          <w:szCs w:val="26"/>
-        </w:rPr>
-        <w:t xml:space="preserve">nhóm </w:t>
-      </w:r>
-      <w:r>
-        <w:rPr>
-          <w:rFonts w:ascii="Times New Roman" w:hAnsi="Times New Roman" w:cs="Times New Roman"/>
-          <w:sz w:val="26"/>
-          <w:szCs w:val="26"/>
-        </w:rPr>
-        <w:t>tham khảo chủ yếu vào hệ thống nhãn ngữ nghĩa dưới đây.</w:t>
+        <w:t>1</w:t>
+      </w:r>
+      <w:r>
+        <w:rPr>
+          <w:rFonts w:ascii="Times New Roman" w:hAnsi="Times New Roman" w:cs="Times New Roman"/>
+          <w:sz w:val="26"/>
+          <w:szCs w:val="26"/>
+        </w:rPr>
+        <w:t>: xử lý dữ liệu huấn luyện để tìm dãy luật tối ưu</w:t>
+      </w:r>
+      <w:r>
+        <w:rPr>
+          <w:rFonts w:ascii="Times New Roman" w:hAnsi="Times New Roman" w:cs="Times New Roman"/>
+          <w:sz w:val="26"/>
+          <w:szCs w:val="26"/>
+        </w:rPr>
+        <w:t>.</w:t>
+      </w:r>
+    </w:p>
+    <w:p>
+      <w:pPr>
+        <w:pStyle w:val="ListParagraph"/>
+        <w:ind w:left="567" w:firstLine="426"/>
+        <w:rPr>
+          <w:rFonts w:ascii="Times New Roman" w:hAnsi="Times New Roman" w:cs="Times New Roman"/>
+          <w:sz w:val="26"/>
+          <w:szCs w:val="26"/>
+        </w:rPr>
+      </w:pPr>
+      <w:r>
+        <w:rPr>
+          <w:rFonts w:ascii="Times New Roman" w:hAnsi="Times New Roman" w:cs="Times New Roman"/>
+          <w:sz w:val="26"/>
+          <w:szCs w:val="26"/>
+        </w:rPr>
+        <w:t>2: chọn tập tin cần gán nhãn ngữ nghĩa.</w:t>
+      </w:r>
+    </w:p>
+    <w:p>
+      <w:pPr>
+        <w:pStyle w:val="ListParagraph"/>
+        <w:ind w:left="567" w:firstLine="426"/>
+        <w:rPr>
+          <w:rFonts w:ascii="Times New Roman" w:hAnsi="Times New Roman" w:cs="Times New Roman"/>
+          <w:sz w:val="26"/>
+          <w:szCs w:val="26"/>
+        </w:rPr>
+      </w:pPr>
+      <w:r>
+        <w:rPr>
+          <w:rFonts w:ascii="Times New Roman" w:hAnsi="Times New Roman" w:cs="Times New Roman"/>
+          <w:sz w:val="26"/>
+          <w:szCs w:val="26"/>
+        </w:rPr>
+        <w:t>3: áp dụng dãy luật tối ưu để gán nhãn cho dữ liệu vừa chọn.</w:t>
       </w:r>
     </w:p>
     <w:p>
@@ -20703,6 +20787,383 @@
         <w:numPr>
           <w:ilvl w:val="0"/>
           <w:numId w:val="15"/>
+        </w:numPr>
+        <w:ind w:left="993" w:hanging="426"/>
+        <w:outlineLvl w:val="1"/>
+        <w:rPr>
+          <w:rFonts w:ascii="Times New Roman" w:hAnsi="Times New Roman" w:cs="Times New Roman"/>
+          <w:sz w:val="26"/>
+          <w:szCs w:val="26"/>
+        </w:rPr>
+      </w:pPr>
+      <w:r>
+        <w:rPr>
+          <w:rFonts w:ascii="Times New Roman" w:hAnsi="Times New Roman" w:cs="Times New Roman"/>
+          <w:sz w:val="26"/>
+          <w:szCs w:val="26"/>
+        </w:rPr>
+        <w:t>Các phương thức chính</w:t>
+      </w:r>
+    </w:p>
+    <w:p>
+      <w:pPr>
+        <w:pStyle w:val="ListParagraph"/>
+        <w:ind w:left="567" w:firstLine="426"/>
+        <w:rPr>
+          <w:rFonts w:ascii="Times New Roman" w:hAnsi="Times New Roman" w:cs="Times New Roman"/>
+          <w:sz w:val="26"/>
+          <w:szCs w:val="26"/>
+        </w:rPr>
+      </w:pPr>
+      <w:r>
+        <w:rPr>
+          <w:rFonts w:ascii="Times New Roman" w:hAnsi="Times New Roman" w:cs="Times New Roman"/>
+          <w:sz w:val="26"/>
+          <w:szCs w:val="26"/>
+        </w:rPr>
+        <w:t>Các phương thức chính được cài đặt trong lớp FastTBL.</w:t>
+      </w:r>
+      <w:bookmarkStart w:id="20" w:name="_GoBack"/>
+      <w:bookmarkEnd w:id="20"/>
+    </w:p>
+    <w:p>
+      <w:pPr>
+        <w:pStyle w:val="ListParagraph"/>
+        <w:numPr>
+          <w:ilvl w:val="0"/>
+          <w:numId w:val="16"/>
+        </w:numPr>
+        <w:ind w:left="1418"/>
+        <w:rPr>
+          <w:rFonts w:ascii="Times New Roman" w:hAnsi="Times New Roman" w:cs="Times New Roman"/>
+          <w:sz w:val="26"/>
+          <w:szCs w:val="26"/>
+        </w:rPr>
+      </w:pPr>
+      <w:r>
+        <w:rPr>
+          <w:rFonts w:ascii="Times New Roman" w:hAnsi="Times New Roman" w:cs="Times New Roman"/>
+          <w:sz w:val="26"/>
+          <w:szCs w:val="26"/>
+        </w:rPr>
+        <w:t>GenerateRuleTemplates</w:t>
+      </w:r>
+      <w:r>
+        <w:rPr>
+          <w:rFonts w:ascii="Times New Roman" w:hAnsi="Times New Roman" w:cs="Times New Roman"/>
+          <w:sz w:val="26"/>
+          <w:szCs w:val="26"/>
+        </w:rPr>
+        <w:t>: tạo ra các khung luật.</w:t>
+      </w:r>
+    </w:p>
+    <w:p>
+      <w:pPr>
+        <w:pStyle w:val="ListParagraph"/>
+        <w:numPr>
+          <w:ilvl w:val="0"/>
+          <w:numId w:val="16"/>
+        </w:numPr>
+        <w:ind w:left="1418"/>
+        <w:rPr>
+          <w:rFonts w:ascii="Times New Roman" w:hAnsi="Times New Roman" w:cs="Times New Roman"/>
+          <w:sz w:val="26"/>
+          <w:szCs w:val="26"/>
+        </w:rPr>
+      </w:pPr>
+      <w:r>
+        <w:rPr>
+          <w:rFonts w:ascii="Times New Roman" w:hAnsi="Times New Roman" w:cs="Times New Roman"/>
+          <w:sz w:val="26"/>
+          <w:szCs w:val="26"/>
+        </w:rPr>
+        <w:t>SetBaseLine</w:t>
+      </w:r>
+      <w:r>
+        <w:rPr>
+          <w:rFonts w:ascii="Times New Roman" w:hAnsi="Times New Roman" w:cs="Times New Roman"/>
+          <w:sz w:val="26"/>
+          <w:szCs w:val="26"/>
+        </w:rPr>
+        <w:t>: gán nhãn cơ sở.</w:t>
+      </w:r>
+    </w:p>
+    <w:p>
+      <w:pPr>
+        <w:pStyle w:val="ListParagraph"/>
+        <w:numPr>
+          <w:ilvl w:val="0"/>
+          <w:numId w:val="16"/>
+        </w:numPr>
+        <w:ind w:left="1418"/>
+        <w:rPr>
+          <w:rFonts w:ascii="Times New Roman" w:hAnsi="Times New Roman" w:cs="Times New Roman"/>
+          <w:sz w:val="26"/>
+          <w:szCs w:val="26"/>
+        </w:rPr>
+      </w:pPr>
+      <w:r>
+        <w:rPr>
+          <w:rFonts w:ascii="Times New Roman" w:hAnsi="Times New Roman" w:cs="Times New Roman"/>
+          <w:sz w:val="26"/>
+          <w:szCs w:val="26"/>
+        </w:rPr>
+        <w:t>ApplyRuleTemplate</w:t>
+      </w:r>
+      <w:r>
+        <w:rPr>
+          <w:rFonts w:ascii="Times New Roman" w:hAnsi="Times New Roman" w:cs="Times New Roman"/>
+          <w:sz w:val="26"/>
+          <w:szCs w:val="26"/>
+        </w:rPr>
+        <w:t>: áp dụng luật vào câu.</w:t>
+      </w:r>
+    </w:p>
+    <w:p>
+      <w:pPr>
+        <w:pStyle w:val="ListParagraph"/>
+        <w:numPr>
+          <w:ilvl w:val="0"/>
+          <w:numId w:val="16"/>
+        </w:numPr>
+        <w:ind w:left="1418"/>
+        <w:rPr>
+          <w:rFonts w:ascii="Times New Roman" w:hAnsi="Times New Roman" w:cs="Times New Roman"/>
+          <w:sz w:val="26"/>
+          <w:szCs w:val="26"/>
+        </w:rPr>
+      </w:pPr>
+      <w:r>
+        <w:rPr>
+          <w:rFonts w:ascii="Times New Roman" w:hAnsi="Times New Roman" w:cs="Times New Roman"/>
+          <w:sz w:val="26"/>
+          <w:szCs w:val="26"/>
+        </w:rPr>
+        <w:t>Evaluate</w:t>
+      </w:r>
+      <w:r>
+        <w:rPr>
+          <w:rFonts w:ascii="Times New Roman" w:hAnsi="Times New Roman" w:cs="Times New Roman"/>
+          <w:sz w:val="26"/>
+          <w:szCs w:val="26"/>
+        </w:rPr>
+        <w:t>: đánh giá điểm của một luật khi áp dụng vào bộ huấn luyện.</w:t>
+      </w:r>
+    </w:p>
+    <w:p>
+      <w:pPr>
+        <w:pStyle w:val="ListParagraph"/>
+        <w:numPr>
+          <w:ilvl w:val="0"/>
+          <w:numId w:val="16"/>
+        </w:numPr>
+        <w:ind w:left="1418"/>
+        <w:rPr>
+          <w:rFonts w:ascii="Times New Roman" w:hAnsi="Times New Roman" w:cs="Times New Roman"/>
+          <w:sz w:val="26"/>
+          <w:szCs w:val="26"/>
+        </w:rPr>
+      </w:pPr>
+      <w:r>
+        <w:rPr>
+          <w:rFonts w:ascii="Times New Roman" w:hAnsi="Times New Roman" w:cs="Times New Roman"/>
+          <w:sz w:val="26"/>
+          <w:szCs w:val="26"/>
+        </w:rPr>
+        <w:t>TrainRuleTemplates</w:t>
+      </w:r>
+      <w:r>
+        <w:rPr>
+          <w:rFonts w:ascii="Times New Roman" w:hAnsi="Times New Roman" w:cs="Times New Roman"/>
+          <w:sz w:val="26"/>
+          <w:szCs w:val="26"/>
+        </w:rPr>
+        <w:t>: so sánh, đánh giá, tìm dãy luật tối ưu.</w:t>
+      </w:r>
+    </w:p>
+    <w:p>
+      <w:pPr>
+        <w:pStyle w:val="ListParagraph"/>
+        <w:ind w:left="567" w:firstLine="426"/>
+        <w:rPr>
+          <w:rFonts w:ascii="Times New Roman" w:hAnsi="Times New Roman" w:cs="Times New Roman"/>
+          <w:sz w:val="26"/>
+          <w:szCs w:val="26"/>
+        </w:rPr>
+      </w:pPr>
+    </w:p>
+    <w:p>
+      <w:pPr>
+        <w:pStyle w:val="Heading1"/>
+        <w:numPr>
+          <w:ilvl w:val="0"/>
+          <w:numId w:val="3"/>
+        </w:numPr>
+        <w:ind w:left="567" w:hanging="567"/>
+        <w:jc w:val="left"/>
+        <w:rPr>
+          <w:rFonts w:ascii="Times New Roman" w:hAnsi="Times New Roman" w:cs="Times New Roman"/>
+          <w:sz w:val="32"/>
+          <w:szCs w:val="32"/>
+        </w:rPr>
+      </w:pPr>
+      <w:r>
+        <w:rPr>
+          <w:rFonts w:ascii="Times New Roman" w:hAnsi="Times New Roman" w:cs="Times New Roman"/>
+          <w:sz w:val="32"/>
+          <w:szCs w:val="32"/>
+        </w:rPr>
+        <w:t>Phụ lục - Nhãn ngữ nghĩa</w:t>
+      </w:r>
+      <w:bookmarkEnd w:id="19"/>
+      <w:r>
+        <w:rPr>
+          <w:rFonts w:ascii="Times New Roman" w:hAnsi="Times New Roman" w:cs="Times New Roman"/>
+          <w:sz w:val="32"/>
+          <w:szCs w:val="32"/>
+        </w:rPr>
+        <w:t xml:space="preserve"> &amp; Nhãn từ loại</w:t>
+      </w:r>
+    </w:p>
+    <w:p>
+      <w:pPr>
+        <w:pStyle w:val="ListParagraph"/>
+        <w:ind w:left="567" w:firstLine="426"/>
+        <w:rPr>
+          <w:rFonts w:ascii="Times New Roman" w:hAnsi="Times New Roman" w:cs="Times New Roman"/>
+          <w:sz w:val="26"/>
+          <w:szCs w:val="26"/>
+        </w:rPr>
+      </w:pPr>
+      <w:r>
+        <w:rPr>
+          <w:rFonts w:ascii="Times New Roman" w:hAnsi="Times New Roman" w:cs="Times New Roman"/>
+          <w:sz w:val="26"/>
+          <w:szCs w:val="26"/>
+        </w:rPr>
+        <w:t xml:space="preserve">Phụ lục này chứa hệ thống nhãn ngữ nghĩa chung cho cả từ tiếng Anh và từ tiếng Việt được dùng trong luận án tiến sĩ ngôn ngữ của </w:t>
+      </w:r>
+      <w:r>
+        <w:rPr>
+          <w:rFonts w:ascii="Times New Roman" w:hAnsi="Times New Roman" w:cs="Times New Roman"/>
+          <w:sz w:val="26"/>
+          <w:szCs w:val="26"/>
+        </w:rPr>
+        <w:t xml:space="preserve">thầy </w:t>
+      </w:r>
+      <w:r>
+        <w:rPr>
+          <w:rFonts w:ascii="Times New Roman" w:hAnsi="Times New Roman" w:cs="Times New Roman"/>
+          <w:sz w:val="26"/>
+          <w:szCs w:val="26"/>
+        </w:rPr>
+        <w:t>Đinh Điền.</w:t>
+      </w:r>
+      <w:r>
+        <w:rPr>
+          <w:rFonts w:ascii="Times New Roman" w:hAnsi="Times New Roman" w:cs="Times New Roman"/>
+          <w:sz w:val="26"/>
+          <w:szCs w:val="26"/>
+        </w:rPr>
+        <w:t xml:space="preserve"> Ngoài ra còn có một số hệ thống nhãn ngữ nghĩa khá phổ biến hiện nay như LLOCE, WordNet, CoreLex,… nhưng không được trình bày ở đây.</w:t>
+      </w:r>
+    </w:p>
+    <w:p>
+      <w:pPr>
+        <w:pStyle w:val="ListParagraph"/>
+        <w:ind w:left="567" w:firstLine="426"/>
+        <w:rPr>
+          <w:rFonts w:ascii="Times New Roman" w:hAnsi="Times New Roman" w:cs="Times New Roman"/>
+          <w:sz w:val="26"/>
+          <w:szCs w:val="26"/>
+        </w:rPr>
+      </w:pPr>
+      <w:r>
+        <w:rPr>
+          <w:rFonts w:ascii="Times New Roman" w:hAnsi="Times New Roman" w:cs="Times New Roman"/>
+          <w:sz w:val="26"/>
+          <w:szCs w:val="26"/>
+        </w:rPr>
+        <w:t>Ngoài ra ứng dụng cũng sử dụng hệ thống nhãn từ loại củ</w:t>
+      </w:r>
+      <w:r>
+        <w:rPr>
+          <w:rFonts w:ascii="Times New Roman" w:hAnsi="Times New Roman" w:cs="Times New Roman"/>
+          <w:sz w:val="26"/>
+          <w:szCs w:val="26"/>
+        </w:rPr>
+        <w:t>a PTB, gồm 36 từ loại cơ bản.</w:t>
+      </w:r>
+    </w:p>
+    <w:p>
+      <w:pPr>
+        <w:pStyle w:val="ListParagraph"/>
+        <w:ind w:left="567" w:firstLine="426"/>
+        <w:rPr>
+          <w:rFonts w:ascii="Times New Roman" w:hAnsi="Times New Roman" w:cs="Times New Roman"/>
+          <w:sz w:val="26"/>
+          <w:szCs w:val="26"/>
+        </w:rPr>
+      </w:pPr>
+      <w:r>
+        <w:rPr>
+          <w:rFonts w:ascii="Times New Roman" w:hAnsi="Times New Roman" w:cs="Times New Roman"/>
+          <w:sz w:val="26"/>
+          <w:szCs w:val="26"/>
+        </w:rPr>
+        <w:lastRenderedPageBreak/>
+        <w:t>Do nội dung của báo cáo này tập trung vào phần gán nhãn ngữ nghĩa cho từ tiếng Anh bằ</w:t>
+      </w:r>
+      <w:r>
+        <w:rPr>
+          <w:rFonts w:ascii="Times New Roman" w:hAnsi="Times New Roman" w:cs="Times New Roman"/>
+          <w:sz w:val="26"/>
+          <w:szCs w:val="26"/>
+        </w:rPr>
+        <w:t xml:space="preserve">ng phương pháp Fast </w:t>
+      </w:r>
+      <w:r>
+        <w:rPr>
+          <w:rFonts w:ascii="Times New Roman" w:hAnsi="Times New Roman" w:cs="Times New Roman"/>
+          <w:sz w:val="26"/>
+          <w:szCs w:val="26"/>
+        </w:rPr>
+        <w:t xml:space="preserve">TBL nên </w:t>
+      </w:r>
+      <w:r>
+        <w:rPr>
+          <w:rFonts w:ascii="Times New Roman" w:hAnsi="Times New Roman" w:cs="Times New Roman"/>
+          <w:sz w:val="26"/>
+          <w:szCs w:val="26"/>
+        </w:rPr>
+        <w:t xml:space="preserve">nhóm </w:t>
+      </w:r>
+      <w:r>
+        <w:rPr>
+          <w:rFonts w:ascii="Times New Roman" w:hAnsi="Times New Roman" w:cs="Times New Roman"/>
+          <w:sz w:val="26"/>
+          <w:szCs w:val="26"/>
+        </w:rPr>
+        <w:t>tham khảo chủ yếu vào hệ thống nhãn ngữ nghĩa dưới đây.</w:t>
+      </w:r>
+    </w:p>
+    <w:p>
+      <w:pPr>
+        <w:pStyle w:val="ListParagraph"/>
+        <w:ind w:left="567" w:firstLine="426"/>
+        <w:rPr>
+          <w:rFonts w:ascii="Times New Roman" w:hAnsi="Times New Roman" w:cs="Times New Roman"/>
+          <w:sz w:val="26"/>
+          <w:szCs w:val="26"/>
+        </w:rPr>
+      </w:pPr>
+    </w:p>
+    <w:p>
+      <w:pPr>
+        <w:pStyle w:val="ListParagraph"/>
+        <w:numPr>
+          <w:ilvl w:val="0"/>
+          <w:numId w:val="17"/>
         </w:numPr>
         <w:ind w:left="993" w:hanging="426"/>
         <w:outlineLvl w:val="1"/>
@@ -20860,8 +21321,10 @@
             </w:pPr>
             <w:r>
               <w:rPr>
-                <w:rFonts w:ascii="Calibri" w:hAnsi="Calibri" w:cs="Calibri"/>
+                <w:rFonts w:ascii="Times New Roman" w:hAnsi="Times New Roman" w:cs="Times New Roman"/>
                 <w:color w:val="000000"/>
+                <w:sz w:val="26"/>
+                <w:szCs w:val="26"/>
               </w:rPr>
               <w:t>1</w:t>
             </w:r>
@@ -20958,8 +21421,10 @@
             </w:pPr>
             <w:r>
               <w:rPr>
-                <w:rFonts w:ascii="Calibri" w:hAnsi="Calibri" w:cs="Calibri"/>
+                <w:rFonts w:ascii="Times New Roman" w:hAnsi="Times New Roman" w:cs="Times New Roman"/>
                 <w:color w:val="000000"/>
+                <w:sz w:val="26"/>
+                <w:szCs w:val="26"/>
               </w:rPr>
               <w:t>2</w:t>
             </w:r>
@@ -21056,8 +21521,10 @@
             </w:pPr>
             <w:r>
               <w:rPr>
-                <w:rFonts w:ascii="Calibri" w:hAnsi="Calibri" w:cs="Calibri"/>
+                <w:rFonts w:ascii="Times New Roman" w:hAnsi="Times New Roman" w:cs="Times New Roman"/>
                 <w:color w:val="000000"/>
+                <w:sz w:val="26"/>
+                <w:szCs w:val="26"/>
               </w:rPr>
               <w:t>3</w:t>
             </w:r>
@@ -21154,8 +21621,10 @@
             </w:pPr>
             <w:r>
               <w:rPr>
-                <w:rFonts w:ascii="Calibri" w:hAnsi="Calibri" w:cs="Calibri"/>
+                <w:rFonts w:ascii="Times New Roman" w:hAnsi="Times New Roman" w:cs="Times New Roman"/>
                 <w:color w:val="000000"/>
+                <w:sz w:val="26"/>
+                <w:szCs w:val="26"/>
               </w:rPr>
               <w:t>4</w:t>
             </w:r>
@@ -21252,8 +21721,10 @@
             </w:pPr>
             <w:r>
               <w:rPr>
-                <w:rFonts w:ascii="Calibri" w:hAnsi="Calibri" w:cs="Calibri"/>
+                <w:rFonts w:ascii="Times New Roman" w:hAnsi="Times New Roman" w:cs="Times New Roman"/>
                 <w:color w:val="000000"/>
+                <w:sz w:val="26"/>
+                <w:szCs w:val="26"/>
               </w:rPr>
               <w:t>5</w:t>
             </w:r>
@@ -21350,8 +21821,10 @@
             </w:pPr>
             <w:r>
               <w:rPr>
-                <w:rFonts w:ascii="Calibri" w:hAnsi="Calibri" w:cs="Calibri"/>
+                <w:rFonts w:ascii="Times New Roman" w:hAnsi="Times New Roman" w:cs="Times New Roman"/>
                 <w:color w:val="000000"/>
+                <w:sz w:val="26"/>
+                <w:szCs w:val="26"/>
               </w:rPr>
               <w:t>6</w:t>
             </w:r>
@@ -21448,8 +21921,10 @@
             </w:pPr>
             <w:r>
               <w:rPr>
-                <w:rFonts w:ascii="Calibri" w:hAnsi="Calibri" w:cs="Calibri"/>
+                <w:rFonts w:ascii="Times New Roman" w:hAnsi="Times New Roman" w:cs="Times New Roman"/>
                 <w:color w:val="000000"/>
+                <w:sz w:val="26"/>
+                <w:szCs w:val="26"/>
               </w:rPr>
               <w:t>7</w:t>
             </w:r>
@@ -21546,8 +22021,10 @@
             </w:pPr>
             <w:r>
               <w:rPr>
-                <w:rFonts w:ascii="Calibri" w:hAnsi="Calibri" w:cs="Calibri"/>
+                <w:rFonts w:ascii="Times New Roman" w:hAnsi="Times New Roman" w:cs="Times New Roman"/>
                 <w:color w:val="000000"/>
+                <w:sz w:val="26"/>
+                <w:szCs w:val="26"/>
               </w:rPr>
               <w:t>8</w:t>
             </w:r>
@@ -21644,8 +22121,10 @@
             </w:pPr>
             <w:r>
               <w:rPr>
-                <w:rFonts w:ascii="Calibri" w:hAnsi="Calibri" w:cs="Calibri"/>
+                <w:rFonts w:ascii="Times New Roman" w:hAnsi="Times New Roman" w:cs="Times New Roman"/>
                 <w:color w:val="000000"/>
+                <w:sz w:val="26"/>
+                <w:szCs w:val="26"/>
               </w:rPr>
               <w:t>9</w:t>
             </w:r>
@@ -21742,8 +22221,10 @@
             </w:pPr>
             <w:r>
               <w:rPr>
-                <w:rFonts w:ascii="Calibri" w:hAnsi="Calibri" w:cs="Calibri"/>
+                <w:rFonts w:ascii="Times New Roman" w:hAnsi="Times New Roman" w:cs="Times New Roman"/>
                 <w:color w:val="000000"/>
+                <w:sz w:val="26"/>
+                <w:szCs w:val="26"/>
               </w:rPr>
               <w:t>10</w:t>
             </w:r>
@@ -21840,8 +22321,10 @@
             </w:pPr>
             <w:r>
               <w:rPr>
-                <w:rFonts w:ascii="Calibri" w:hAnsi="Calibri" w:cs="Calibri"/>
+                <w:rFonts w:ascii="Times New Roman" w:hAnsi="Times New Roman" w:cs="Times New Roman"/>
                 <w:color w:val="000000"/>
+                <w:sz w:val="26"/>
+                <w:szCs w:val="26"/>
               </w:rPr>
               <w:t>11</w:t>
             </w:r>
@@ -21938,8 +22421,10 @@
             </w:pPr>
             <w:r>
               <w:rPr>
-                <w:rFonts w:ascii="Calibri" w:hAnsi="Calibri" w:cs="Calibri"/>
+                <w:rFonts w:ascii="Times New Roman" w:hAnsi="Times New Roman" w:cs="Times New Roman"/>
                 <w:color w:val="000000"/>
+                <w:sz w:val="26"/>
+                <w:szCs w:val="26"/>
               </w:rPr>
               <w:t>12</w:t>
             </w:r>
@@ -22036,8 +22521,10 @@
             </w:pPr>
             <w:r>
               <w:rPr>
-                <w:rFonts w:ascii="Calibri" w:hAnsi="Calibri" w:cs="Calibri"/>
+                <w:rFonts w:ascii="Times New Roman" w:hAnsi="Times New Roman" w:cs="Times New Roman"/>
                 <w:color w:val="000000"/>
+                <w:sz w:val="26"/>
+                <w:szCs w:val="26"/>
               </w:rPr>
               <w:t>13</w:t>
             </w:r>
@@ -22134,8 +22621,10 @@
             </w:pPr>
             <w:r>
               <w:rPr>
-                <w:rFonts w:ascii="Calibri" w:hAnsi="Calibri" w:cs="Calibri"/>
+                <w:rFonts w:ascii="Times New Roman" w:hAnsi="Times New Roman" w:cs="Times New Roman"/>
                 <w:color w:val="000000"/>
+                <w:sz w:val="26"/>
+                <w:szCs w:val="26"/>
               </w:rPr>
               <w:t>14</w:t>
             </w:r>
@@ -22232,8 +22721,10 @@
             </w:pPr>
             <w:r>
               <w:rPr>
-                <w:rFonts w:ascii="Calibri" w:hAnsi="Calibri" w:cs="Calibri"/>
+                <w:rFonts w:ascii="Times New Roman" w:hAnsi="Times New Roman" w:cs="Times New Roman"/>
                 <w:color w:val="000000"/>
+                <w:sz w:val="26"/>
+                <w:szCs w:val="26"/>
               </w:rPr>
               <w:t>15</w:t>
             </w:r>
@@ -22330,8 +22821,10 @@
             </w:pPr>
             <w:r>
               <w:rPr>
-                <w:rFonts w:ascii="Calibri" w:hAnsi="Calibri" w:cs="Calibri"/>
+                <w:rFonts w:ascii="Times New Roman" w:hAnsi="Times New Roman" w:cs="Times New Roman"/>
                 <w:color w:val="000000"/>
+                <w:sz w:val="26"/>
+                <w:szCs w:val="26"/>
               </w:rPr>
               <w:t>16</w:t>
             </w:r>
@@ -22428,8 +22921,10 @@
             </w:pPr>
             <w:r>
               <w:rPr>
-                <w:rFonts w:ascii="Calibri" w:hAnsi="Calibri" w:cs="Calibri"/>
+                <w:rFonts w:ascii="Times New Roman" w:hAnsi="Times New Roman" w:cs="Times New Roman"/>
                 <w:color w:val="000000"/>
+                <w:sz w:val="26"/>
+                <w:szCs w:val="26"/>
               </w:rPr>
               <w:t>17</w:t>
             </w:r>
@@ -22526,8 +23021,10 @@
             </w:pPr>
             <w:r>
               <w:rPr>
-                <w:rFonts w:ascii="Calibri" w:hAnsi="Calibri" w:cs="Calibri"/>
+                <w:rFonts w:ascii="Times New Roman" w:hAnsi="Times New Roman" w:cs="Times New Roman"/>
                 <w:color w:val="000000"/>
+                <w:sz w:val="26"/>
+                <w:szCs w:val="26"/>
               </w:rPr>
               <w:t>18</w:t>
             </w:r>
@@ -22624,8 +23121,10 @@
             </w:pPr>
             <w:r>
               <w:rPr>
-                <w:rFonts w:ascii="Calibri" w:hAnsi="Calibri" w:cs="Calibri"/>
+                <w:rFonts w:ascii="Times New Roman" w:hAnsi="Times New Roman" w:cs="Times New Roman"/>
                 <w:color w:val="000000"/>
+                <w:sz w:val="26"/>
+                <w:szCs w:val="26"/>
               </w:rPr>
               <w:t>19</w:t>
             </w:r>
@@ -22722,8 +23221,10 @@
             </w:pPr>
             <w:r>
               <w:rPr>
-                <w:rFonts w:ascii="Calibri" w:hAnsi="Calibri" w:cs="Calibri"/>
+                <w:rFonts w:ascii="Times New Roman" w:hAnsi="Times New Roman" w:cs="Times New Roman"/>
                 <w:color w:val="000000"/>
+                <w:sz w:val="26"/>
+                <w:szCs w:val="26"/>
               </w:rPr>
               <w:t>20</w:t>
             </w:r>
@@ -22820,8 +23321,10 @@
             </w:pPr>
             <w:r>
               <w:rPr>
-                <w:rFonts w:ascii="Calibri" w:hAnsi="Calibri" w:cs="Calibri"/>
+                <w:rFonts w:ascii="Times New Roman" w:hAnsi="Times New Roman" w:cs="Times New Roman"/>
                 <w:color w:val="000000"/>
+                <w:sz w:val="26"/>
+                <w:szCs w:val="26"/>
               </w:rPr>
               <w:t>21</w:t>
             </w:r>
@@ -22918,8 +23421,10 @@
             </w:pPr>
             <w:r>
               <w:rPr>
-                <w:rFonts w:ascii="Calibri" w:hAnsi="Calibri" w:cs="Calibri"/>
+                <w:rFonts w:ascii="Times New Roman" w:hAnsi="Times New Roman" w:cs="Times New Roman"/>
                 <w:color w:val="000000"/>
+                <w:sz w:val="26"/>
+                <w:szCs w:val="26"/>
               </w:rPr>
               <w:t>22</w:t>
             </w:r>
@@ -23016,8 +23521,10 @@
             </w:pPr>
             <w:r>
               <w:rPr>
-                <w:rFonts w:ascii="Calibri" w:hAnsi="Calibri" w:cs="Calibri"/>
+                <w:rFonts w:ascii="Times New Roman" w:hAnsi="Times New Roman" w:cs="Times New Roman"/>
                 <w:color w:val="000000"/>
+                <w:sz w:val="26"/>
+                <w:szCs w:val="26"/>
               </w:rPr>
               <w:t>23</w:t>
             </w:r>
@@ -23114,8 +23621,10 @@
             </w:pPr>
             <w:r>
               <w:rPr>
-                <w:rFonts w:ascii="Calibri" w:hAnsi="Calibri" w:cs="Calibri"/>
+                <w:rFonts w:ascii="Times New Roman" w:hAnsi="Times New Roman" w:cs="Times New Roman"/>
                 <w:color w:val="000000"/>
+                <w:sz w:val="26"/>
+                <w:szCs w:val="26"/>
               </w:rPr>
               <w:t>24</w:t>
             </w:r>
@@ -23220,8 +23729,10 @@
             </w:pPr>
             <w:r>
               <w:rPr>
-                <w:rFonts w:ascii="Calibri" w:hAnsi="Calibri" w:cs="Calibri"/>
+                <w:rFonts w:ascii="Times New Roman" w:hAnsi="Times New Roman" w:cs="Times New Roman"/>
                 <w:color w:val="000000"/>
+                <w:sz w:val="26"/>
+                <w:szCs w:val="26"/>
               </w:rPr>
               <w:t>25</w:t>
             </w:r>
@@ -23318,8 +23829,10 @@
             </w:pPr>
             <w:r>
               <w:rPr>
-                <w:rFonts w:ascii="Calibri" w:hAnsi="Calibri" w:cs="Calibri"/>
+                <w:rFonts w:ascii="Times New Roman" w:hAnsi="Times New Roman" w:cs="Times New Roman"/>
                 <w:color w:val="000000"/>
+                <w:sz w:val="26"/>
+                <w:szCs w:val="26"/>
               </w:rPr>
               <w:t>26</w:t>
             </w:r>
@@ -23416,8 +23929,10 @@
             </w:pPr>
             <w:r>
               <w:rPr>
-                <w:rFonts w:ascii="Calibri" w:hAnsi="Calibri" w:cs="Calibri"/>
+                <w:rFonts w:ascii="Times New Roman" w:hAnsi="Times New Roman" w:cs="Times New Roman"/>
                 <w:color w:val="000000"/>
+                <w:sz w:val="26"/>
+                <w:szCs w:val="26"/>
               </w:rPr>
               <w:t>27</w:t>
             </w:r>
@@ -23514,8 +24029,10 @@
             </w:pPr>
             <w:r>
               <w:rPr>
-                <w:rFonts w:ascii="Calibri" w:hAnsi="Calibri" w:cs="Calibri"/>
+                <w:rFonts w:ascii="Times New Roman" w:hAnsi="Times New Roman" w:cs="Times New Roman"/>
                 <w:color w:val="000000"/>
+                <w:sz w:val="26"/>
+                <w:szCs w:val="26"/>
               </w:rPr>
               <w:t>28</w:t>
             </w:r>
@@ -23612,8 +24129,10 @@
             </w:pPr>
             <w:r>
               <w:rPr>
-                <w:rFonts w:ascii="Calibri" w:hAnsi="Calibri" w:cs="Calibri"/>
+                <w:rFonts w:ascii="Times New Roman" w:hAnsi="Times New Roman" w:cs="Times New Roman"/>
                 <w:color w:val="000000"/>
+                <w:sz w:val="26"/>
+                <w:szCs w:val="26"/>
               </w:rPr>
               <w:t>29</w:t>
             </w:r>
@@ -23710,10 +24229,11 @@
             </w:pPr>
             <w:r>
               <w:rPr>
-                <w:rFonts w:ascii="Calibri" w:hAnsi="Calibri" w:cs="Calibri"/>
+                <w:rFonts w:ascii="Times New Roman" w:hAnsi="Times New Roman" w:cs="Times New Roman"/>
                 <w:color w:val="000000"/>
-              </w:rPr>
-              <w:lastRenderedPageBreak/>
+                <w:sz w:val="26"/>
+                <w:szCs w:val="26"/>
+              </w:rPr>
               <w:t>30</w:t>
             </w:r>
           </w:p>
@@ -23809,8 +24329,10 @@
             </w:pPr>
             <w:r>
               <w:rPr>
-                <w:rFonts w:ascii="Calibri" w:hAnsi="Calibri" w:cs="Calibri"/>
+                <w:rFonts w:ascii="Times New Roman" w:hAnsi="Times New Roman" w:cs="Times New Roman"/>
                 <w:color w:val="000000"/>
+                <w:sz w:val="26"/>
+                <w:szCs w:val="26"/>
               </w:rPr>
               <w:t>31</w:t>
             </w:r>
@@ -23915,8 +24437,10 @@
             </w:pPr>
             <w:r>
               <w:rPr>
-                <w:rFonts w:ascii="Calibri" w:hAnsi="Calibri" w:cs="Calibri"/>
+                <w:rFonts w:ascii="Times New Roman" w:hAnsi="Times New Roman" w:cs="Times New Roman"/>
                 <w:color w:val="000000"/>
+                <w:sz w:val="26"/>
+                <w:szCs w:val="26"/>
               </w:rPr>
               <w:t>32</w:t>
             </w:r>
@@ -24013,8 +24537,10 @@
             </w:pPr>
             <w:r>
               <w:rPr>
-                <w:rFonts w:ascii="Calibri" w:hAnsi="Calibri" w:cs="Calibri"/>
+                <w:rFonts w:ascii="Times New Roman" w:hAnsi="Times New Roman" w:cs="Times New Roman"/>
                 <w:color w:val="000000"/>
+                <w:sz w:val="26"/>
+                <w:szCs w:val="26"/>
               </w:rPr>
               <w:t>33</w:t>
             </w:r>
@@ -24111,8 +24637,10 @@
             </w:pPr>
             <w:r>
               <w:rPr>
-                <w:rFonts w:ascii="Calibri" w:hAnsi="Calibri" w:cs="Calibri"/>
+                <w:rFonts w:ascii="Times New Roman" w:hAnsi="Times New Roman" w:cs="Times New Roman"/>
                 <w:color w:val="000000"/>
+                <w:sz w:val="26"/>
+                <w:szCs w:val="26"/>
               </w:rPr>
               <w:t>34</w:t>
             </w:r>
@@ -24209,8 +24737,10 @@
             </w:pPr>
             <w:r>
               <w:rPr>
-                <w:rFonts w:ascii="Calibri" w:hAnsi="Calibri" w:cs="Calibri"/>
+                <w:rFonts w:ascii="Times New Roman" w:hAnsi="Times New Roman" w:cs="Times New Roman"/>
                 <w:color w:val="000000"/>
+                <w:sz w:val="26"/>
+                <w:szCs w:val="26"/>
               </w:rPr>
               <w:t>35</w:t>
             </w:r>
@@ -24307,8 +24837,10 @@
             </w:pPr>
             <w:r>
               <w:rPr>
-                <w:rFonts w:ascii="Calibri" w:hAnsi="Calibri" w:cs="Calibri"/>
+                <w:rFonts w:ascii="Times New Roman" w:hAnsi="Times New Roman" w:cs="Times New Roman"/>
                 <w:color w:val="000000"/>
+                <w:sz w:val="26"/>
+                <w:szCs w:val="26"/>
               </w:rPr>
               <w:t>36</w:t>
             </w:r>
@@ -24405,8 +24937,10 @@
             </w:pPr>
             <w:r>
               <w:rPr>
-                <w:rFonts w:ascii="Calibri" w:hAnsi="Calibri" w:cs="Calibri"/>
+                <w:rFonts w:ascii="Times New Roman" w:hAnsi="Times New Roman" w:cs="Times New Roman"/>
                 <w:color w:val="000000"/>
+                <w:sz w:val="26"/>
+                <w:szCs w:val="26"/>
               </w:rPr>
               <w:t>37</w:t>
             </w:r>
@@ -24503,8 +25037,10 @@
             </w:pPr>
             <w:r>
               <w:rPr>
-                <w:rFonts w:ascii="Calibri" w:hAnsi="Calibri" w:cs="Calibri"/>
+                <w:rFonts w:ascii="Times New Roman" w:hAnsi="Times New Roman" w:cs="Times New Roman"/>
                 <w:color w:val="000000"/>
+                <w:sz w:val="26"/>
+                <w:szCs w:val="26"/>
               </w:rPr>
               <w:t>38</w:t>
             </w:r>
@@ -24601,9 +25137,12 @@
             </w:pPr>
             <w:r>
               <w:rPr>
-                <w:rFonts w:ascii="Calibri" w:hAnsi="Calibri" w:cs="Calibri"/>
+                <w:rFonts w:ascii="Times New Roman" w:hAnsi="Times New Roman" w:cs="Times New Roman"/>
                 <w:color w:val="000000"/>
-              </w:rPr>
+                <w:sz w:val="26"/>
+                <w:szCs w:val="26"/>
+              </w:rPr>
+              <w:lastRenderedPageBreak/>
               <w:t>39</w:t>
             </w:r>
           </w:p>
@@ -24699,8 +25238,10 @@
             </w:pPr>
             <w:r>
               <w:rPr>
-                <w:rFonts w:ascii="Calibri" w:hAnsi="Calibri" w:cs="Calibri"/>
+                <w:rFonts w:ascii="Times New Roman" w:hAnsi="Times New Roman" w:cs="Times New Roman"/>
                 <w:color w:val="000000"/>
+                <w:sz w:val="26"/>
+                <w:szCs w:val="26"/>
               </w:rPr>
               <w:t>40</w:t>
             </w:r>
@@ -24797,8 +25338,10 @@
             </w:pPr>
             <w:r>
               <w:rPr>
-                <w:rFonts w:ascii="Calibri" w:hAnsi="Calibri" w:cs="Calibri"/>
+                <w:rFonts w:ascii="Times New Roman" w:hAnsi="Times New Roman" w:cs="Times New Roman"/>
                 <w:color w:val="000000"/>
+                <w:sz w:val="26"/>
+                <w:szCs w:val="26"/>
               </w:rPr>
               <w:t>41</w:t>
             </w:r>
@@ -24895,8 +25438,10 @@
             </w:pPr>
             <w:r>
               <w:rPr>
-                <w:rFonts w:ascii="Calibri" w:hAnsi="Calibri" w:cs="Calibri"/>
+                <w:rFonts w:ascii="Times New Roman" w:hAnsi="Times New Roman" w:cs="Times New Roman"/>
                 <w:color w:val="000000"/>
+                <w:sz w:val="26"/>
+                <w:szCs w:val="26"/>
               </w:rPr>
               <w:t>42</w:t>
             </w:r>
@@ -24993,8 +25538,10 @@
             </w:pPr>
             <w:r>
               <w:rPr>
-                <w:rFonts w:ascii="Calibri" w:hAnsi="Calibri" w:cs="Calibri"/>
+                <w:rFonts w:ascii="Times New Roman" w:hAnsi="Times New Roman" w:cs="Times New Roman"/>
                 <w:color w:val="000000"/>
+                <w:sz w:val="26"/>
+                <w:szCs w:val="26"/>
               </w:rPr>
               <w:t>43</w:t>
             </w:r>
@@ -25091,8 +25638,10 @@
             </w:pPr>
             <w:r>
               <w:rPr>
-                <w:rFonts w:ascii="Calibri" w:hAnsi="Calibri" w:cs="Calibri"/>
+                <w:rFonts w:ascii="Times New Roman" w:hAnsi="Times New Roman" w:cs="Times New Roman"/>
                 <w:color w:val="000000"/>
+                <w:sz w:val="26"/>
+                <w:szCs w:val="26"/>
               </w:rPr>
               <w:t>44</w:t>
             </w:r>
@@ -25189,8 +25738,10 @@
             </w:pPr>
             <w:r>
               <w:rPr>
-                <w:rFonts w:ascii="Calibri" w:hAnsi="Calibri" w:cs="Calibri"/>
+                <w:rFonts w:ascii="Times New Roman" w:hAnsi="Times New Roman" w:cs="Times New Roman"/>
                 <w:color w:val="000000"/>
+                <w:sz w:val="26"/>
+                <w:szCs w:val="26"/>
               </w:rPr>
               <w:t>45</w:t>
             </w:r>
@@ -25287,8 +25838,10 @@
             </w:pPr>
             <w:r>
               <w:rPr>
-                <w:rFonts w:ascii="Calibri" w:hAnsi="Calibri" w:cs="Calibri"/>
+                <w:rFonts w:ascii="Times New Roman" w:hAnsi="Times New Roman" w:cs="Times New Roman"/>
                 <w:color w:val="000000"/>
+                <w:sz w:val="26"/>
+                <w:szCs w:val="26"/>
               </w:rPr>
               <w:t>46</w:t>
             </w:r>
@@ -25385,8 +25938,10 @@
             </w:pPr>
             <w:r>
               <w:rPr>
-                <w:rFonts w:ascii="Calibri" w:hAnsi="Calibri" w:cs="Calibri"/>
+                <w:rFonts w:ascii="Times New Roman" w:hAnsi="Times New Roman" w:cs="Times New Roman"/>
                 <w:color w:val="000000"/>
+                <w:sz w:val="26"/>
+                <w:szCs w:val="26"/>
               </w:rPr>
               <w:t>47</w:t>
             </w:r>
@@ -25483,8 +26038,10 @@
             </w:pPr>
             <w:r>
               <w:rPr>
-                <w:rFonts w:ascii="Calibri" w:hAnsi="Calibri" w:cs="Calibri"/>
+                <w:rFonts w:ascii="Times New Roman" w:hAnsi="Times New Roman" w:cs="Times New Roman"/>
                 <w:color w:val="000000"/>
+                <w:sz w:val="26"/>
+                <w:szCs w:val="26"/>
               </w:rPr>
               <w:t>48</w:t>
             </w:r>
@@ -25581,8 +26138,10 @@
             </w:pPr>
             <w:r>
               <w:rPr>
-                <w:rFonts w:ascii="Calibri" w:hAnsi="Calibri" w:cs="Calibri"/>
+                <w:rFonts w:ascii="Times New Roman" w:hAnsi="Times New Roman" w:cs="Times New Roman"/>
                 <w:color w:val="000000"/>
+                <w:sz w:val="26"/>
+                <w:szCs w:val="26"/>
               </w:rPr>
               <w:t>49</w:t>
             </w:r>
@@ -25679,8 +26238,10 @@
             </w:pPr>
             <w:r>
               <w:rPr>
-                <w:rFonts w:ascii="Calibri" w:hAnsi="Calibri" w:cs="Calibri"/>
+                <w:rFonts w:ascii="Times New Roman" w:hAnsi="Times New Roman" w:cs="Times New Roman"/>
                 <w:color w:val="000000"/>
+                <w:sz w:val="26"/>
+                <w:szCs w:val="26"/>
               </w:rPr>
               <w:t>50</w:t>
             </w:r>
@@ -25776,7 +26337,7 @@
         <w:pStyle w:val="ListParagraph"/>
         <w:numPr>
           <w:ilvl w:val="0"/>
-          <w:numId w:val="15"/>
+          <w:numId w:val="17"/>
         </w:numPr>
         <w:ind w:left="993" w:hanging="426"/>
         <w:outlineLvl w:val="1"/>
@@ -27403,7 +27964,7 @@
         <w:pStyle w:val="ListParagraph"/>
         <w:numPr>
           <w:ilvl w:val="0"/>
-          <w:numId w:val="15"/>
+          <w:numId w:val="17"/>
         </w:numPr>
         <w:ind w:left="993" w:hanging="426"/>
         <w:outlineLvl w:val="1"/>
@@ -27678,7 +28239,6 @@
                 <w:sz w:val="26"/>
                 <w:szCs w:val="26"/>
               </w:rPr>
-              <w:lastRenderedPageBreak/>
               <w:t>2</w:t>
             </w:r>
           </w:p>
@@ -28438,6 +28998,2797 @@
                 <w:szCs w:val="26"/>
               </w:rPr>
               <w:t>các tính từ quan hệ</w:t>
+            </w:r>
+          </w:p>
+        </w:tc>
+      </w:tr>
+    </w:tbl>
+    <w:p>
+      <w:pPr>
+        <w:pStyle w:val="ListParagraph"/>
+        <w:numPr>
+          <w:ilvl w:val="0"/>
+          <w:numId w:val="17"/>
+        </w:numPr>
+        <w:ind w:left="993" w:hanging="426"/>
+        <w:outlineLvl w:val="1"/>
+        <w:rPr>
+          <w:rFonts w:ascii="Times New Roman" w:hAnsi="Times New Roman" w:cs="Times New Roman"/>
+          <w:sz w:val="26"/>
+          <w:szCs w:val="26"/>
+        </w:rPr>
+      </w:pPr>
+      <w:bookmarkStart w:id="24" w:name="_Toc391038212"/>
+      <w:r>
+        <w:rPr>
+          <w:rFonts w:ascii="Times New Roman" w:hAnsi="Times New Roman" w:cs="Times New Roman"/>
+          <w:sz w:val="26"/>
+          <w:szCs w:val="26"/>
+        </w:rPr>
+        <w:t xml:space="preserve">Nhãn </w:t>
+      </w:r>
+      <w:r>
+        <w:rPr>
+          <w:rFonts w:ascii="Times New Roman" w:hAnsi="Times New Roman" w:cs="Times New Roman"/>
+          <w:sz w:val="26"/>
+          <w:szCs w:val="26"/>
+        </w:rPr>
+        <w:t>từ loại của PTB</w:t>
+      </w:r>
+    </w:p>
+    <w:tbl>
+      <w:tblPr>
+        <w:tblStyle w:val="TableGrid"/>
+        <w:tblW w:w="0" w:type="auto"/>
+        <w:tblInd w:w="993" w:type="dxa"/>
+        <w:tblLook w:val="04A0" w:firstRow="1" w:lastRow="0" w:firstColumn="1" w:lastColumn="0" w:noHBand="0" w:noVBand="1"/>
+      </w:tblPr>
+      <w:tblGrid>
+        <w:gridCol w:w="809"/>
+        <w:gridCol w:w="958"/>
+        <w:gridCol w:w="6394"/>
+      </w:tblGrid>
+      <w:tr>
+        <w:tc>
+          <w:tcPr>
+            <w:tcW w:w="809" w:type="dxa"/>
+          </w:tcPr>
+          <w:p>
+            <w:pPr>
+              <w:pStyle w:val="ListParagraph"/>
+              <w:ind w:left="0"/>
+              <w:rPr>
+                <w:rFonts w:ascii="Times New Roman" w:hAnsi="Times New Roman" w:cs="Times New Roman"/>
+                <w:b/>
+                <w:sz w:val="26"/>
+                <w:szCs w:val="26"/>
+              </w:rPr>
+            </w:pPr>
+            <w:r>
+              <w:rPr>
+                <w:rFonts w:ascii="Times New Roman" w:hAnsi="Times New Roman" w:cs="Times New Roman"/>
+                <w:b/>
+                <w:sz w:val="26"/>
+                <w:szCs w:val="26"/>
+              </w:rPr>
+              <w:lastRenderedPageBreak/>
+              <w:t>STT</w:t>
+            </w:r>
+          </w:p>
+        </w:tc>
+        <w:tc>
+          <w:tcPr>
+            <w:tcW w:w="958" w:type="dxa"/>
+          </w:tcPr>
+          <w:p>
+            <w:pPr>
+              <w:pStyle w:val="ListParagraph"/>
+              <w:ind w:left="0"/>
+              <w:rPr>
+                <w:rFonts w:ascii="Times New Roman" w:hAnsi="Times New Roman" w:cs="Times New Roman"/>
+                <w:b/>
+                <w:sz w:val="26"/>
+                <w:szCs w:val="26"/>
+              </w:rPr>
+            </w:pPr>
+            <w:r>
+              <w:rPr>
+                <w:rFonts w:ascii="Times New Roman" w:hAnsi="Times New Roman" w:cs="Times New Roman"/>
+                <w:b/>
+                <w:sz w:val="26"/>
+                <w:szCs w:val="26"/>
+              </w:rPr>
+              <w:t>Nhãn</w:t>
+            </w:r>
+          </w:p>
+        </w:tc>
+        <w:tc>
+          <w:tcPr>
+            <w:tcW w:w="6394" w:type="dxa"/>
+          </w:tcPr>
+          <w:p>
+            <w:pPr>
+              <w:pStyle w:val="ListParagraph"/>
+              <w:ind w:left="0"/>
+              <w:rPr>
+                <w:rFonts w:ascii="Times New Roman" w:hAnsi="Times New Roman" w:cs="Times New Roman"/>
+                <w:b/>
+                <w:sz w:val="26"/>
+                <w:szCs w:val="26"/>
+              </w:rPr>
+            </w:pPr>
+            <w:r>
+              <w:rPr>
+                <w:rFonts w:ascii="Times New Roman" w:hAnsi="Times New Roman" w:cs="Times New Roman"/>
+                <w:b/>
+                <w:sz w:val="26"/>
+                <w:szCs w:val="26"/>
+              </w:rPr>
+              <w:t>Mô tả</w:t>
+            </w:r>
+          </w:p>
+        </w:tc>
+      </w:tr>
+      <w:tr>
+        <w:tc>
+          <w:tcPr>
+            <w:tcW w:w="809" w:type="dxa"/>
+          </w:tcPr>
+          <w:p>
+            <w:pPr>
+              <w:pStyle w:val="ListParagraph"/>
+              <w:ind w:left="0"/>
+              <w:rPr>
+                <w:rFonts w:ascii="Times New Roman" w:hAnsi="Times New Roman" w:cs="Times New Roman"/>
+                <w:sz w:val="26"/>
+                <w:szCs w:val="26"/>
+              </w:rPr>
+            </w:pPr>
+            <w:r>
+              <w:rPr>
+                <w:rFonts w:ascii="Times New Roman" w:hAnsi="Times New Roman" w:cs="Times New Roman"/>
+                <w:sz w:val="26"/>
+                <w:szCs w:val="26"/>
+              </w:rPr>
+              <w:t>1</w:t>
+            </w:r>
+          </w:p>
+        </w:tc>
+        <w:tc>
+          <w:tcPr>
+            <w:tcW w:w="958" w:type="dxa"/>
+          </w:tcPr>
+          <w:p>
+            <w:pPr>
+              <w:pStyle w:val="ListParagraph"/>
+              <w:ind w:left="0"/>
+              <w:rPr>
+                <w:rFonts w:ascii="Times New Roman" w:hAnsi="Times New Roman" w:cs="Times New Roman"/>
+                <w:sz w:val="26"/>
+                <w:szCs w:val="26"/>
+              </w:rPr>
+            </w:pPr>
+            <w:r>
+              <w:rPr>
+                <w:rFonts w:ascii="Times New Roman" w:hAnsi="Times New Roman" w:cs="Times New Roman"/>
+                <w:sz w:val="26"/>
+                <w:szCs w:val="26"/>
+              </w:rPr>
+              <w:t>CC</w:t>
+            </w:r>
+          </w:p>
+        </w:tc>
+        <w:tc>
+          <w:tcPr>
+            <w:tcW w:w="6394" w:type="dxa"/>
+          </w:tcPr>
+          <w:p>
+            <w:pPr>
+              <w:pStyle w:val="ListParagraph"/>
+              <w:ind w:left="0"/>
+              <w:rPr>
+                <w:rFonts w:ascii="Times New Roman" w:hAnsi="Times New Roman" w:cs="Times New Roman"/>
+                <w:sz w:val="26"/>
+                <w:szCs w:val="26"/>
+              </w:rPr>
+            </w:pPr>
+            <w:r>
+              <w:rPr>
+                <w:rFonts w:ascii="Times New Roman" w:hAnsi="Times New Roman" w:cs="Times New Roman"/>
+                <w:sz w:val="26"/>
+                <w:szCs w:val="26"/>
+              </w:rPr>
+              <w:t>Coordinating conjunction</w:t>
+            </w:r>
+          </w:p>
+        </w:tc>
+      </w:tr>
+      <w:tr>
+        <w:tc>
+          <w:tcPr>
+            <w:tcW w:w="809" w:type="dxa"/>
+          </w:tcPr>
+          <w:p>
+            <w:pPr>
+              <w:pStyle w:val="ListParagraph"/>
+              <w:ind w:left="0"/>
+              <w:rPr>
+                <w:rFonts w:ascii="Times New Roman" w:hAnsi="Times New Roman" w:cs="Times New Roman"/>
+                <w:sz w:val="26"/>
+                <w:szCs w:val="26"/>
+              </w:rPr>
+            </w:pPr>
+            <w:r>
+              <w:rPr>
+                <w:rFonts w:ascii="Times New Roman" w:hAnsi="Times New Roman" w:cs="Times New Roman"/>
+                <w:sz w:val="26"/>
+                <w:szCs w:val="26"/>
+              </w:rPr>
+              <w:t>2</w:t>
+            </w:r>
+          </w:p>
+        </w:tc>
+        <w:tc>
+          <w:tcPr>
+            <w:tcW w:w="958" w:type="dxa"/>
+          </w:tcPr>
+          <w:p>
+            <w:pPr>
+              <w:pStyle w:val="ListParagraph"/>
+              <w:ind w:left="0"/>
+              <w:rPr>
+                <w:rFonts w:ascii="Times New Roman" w:hAnsi="Times New Roman" w:cs="Times New Roman"/>
+                <w:sz w:val="26"/>
+                <w:szCs w:val="26"/>
+              </w:rPr>
+            </w:pPr>
+            <w:r>
+              <w:rPr>
+                <w:rFonts w:ascii="Times New Roman" w:hAnsi="Times New Roman" w:cs="Times New Roman"/>
+                <w:sz w:val="26"/>
+                <w:szCs w:val="26"/>
+              </w:rPr>
+              <w:t>CD</w:t>
+            </w:r>
+          </w:p>
+        </w:tc>
+        <w:tc>
+          <w:tcPr>
+            <w:tcW w:w="6394" w:type="dxa"/>
+          </w:tcPr>
+          <w:p>
+            <w:pPr>
+              <w:pStyle w:val="ListParagraph"/>
+              <w:ind w:left="0"/>
+              <w:rPr>
+                <w:rFonts w:ascii="Times New Roman" w:hAnsi="Times New Roman" w:cs="Times New Roman"/>
+                <w:sz w:val="26"/>
+                <w:szCs w:val="26"/>
+              </w:rPr>
+            </w:pPr>
+            <w:r>
+              <w:rPr>
+                <w:rFonts w:ascii="Times New Roman" w:hAnsi="Times New Roman" w:cs="Times New Roman"/>
+                <w:sz w:val="26"/>
+                <w:szCs w:val="26"/>
+              </w:rPr>
+              <w:t>Cardinal number</w:t>
+            </w:r>
+          </w:p>
+        </w:tc>
+      </w:tr>
+      <w:tr>
+        <w:tc>
+          <w:tcPr>
+            <w:tcW w:w="809" w:type="dxa"/>
+          </w:tcPr>
+          <w:p>
+            <w:pPr>
+              <w:pStyle w:val="ListParagraph"/>
+              <w:ind w:left="0"/>
+              <w:rPr>
+                <w:rFonts w:ascii="Times New Roman" w:hAnsi="Times New Roman" w:cs="Times New Roman"/>
+                <w:sz w:val="26"/>
+                <w:szCs w:val="26"/>
+              </w:rPr>
+            </w:pPr>
+            <w:r>
+              <w:rPr>
+                <w:rFonts w:ascii="Times New Roman" w:hAnsi="Times New Roman" w:cs="Times New Roman"/>
+                <w:sz w:val="26"/>
+                <w:szCs w:val="26"/>
+              </w:rPr>
+              <w:t>3</w:t>
+            </w:r>
+          </w:p>
+        </w:tc>
+        <w:tc>
+          <w:tcPr>
+            <w:tcW w:w="958" w:type="dxa"/>
+          </w:tcPr>
+          <w:p>
+            <w:pPr>
+              <w:pStyle w:val="ListParagraph"/>
+              <w:ind w:left="0"/>
+              <w:rPr>
+                <w:rFonts w:ascii="Times New Roman" w:hAnsi="Times New Roman" w:cs="Times New Roman"/>
+                <w:sz w:val="26"/>
+                <w:szCs w:val="26"/>
+              </w:rPr>
+            </w:pPr>
+            <w:r>
+              <w:rPr>
+                <w:rFonts w:ascii="Times New Roman" w:hAnsi="Times New Roman" w:cs="Times New Roman"/>
+                <w:sz w:val="26"/>
+                <w:szCs w:val="26"/>
+              </w:rPr>
+              <w:t>DT</w:t>
+            </w:r>
+          </w:p>
+        </w:tc>
+        <w:tc>
+          <w:tcPr>
+            <w:tcW w:w="6394" w:type="dxa"/>
+          </w:tcPr>
+          <w:p>
+            <w:pPr>
+              <w:pStyle w:val="ListParagraph"/>
+              <w:ind w:left="0"/>
+              <w:rPr>
+                <w:rFonts w:ascii="Times New Roman" w:hAnsi="Times New Roman" w:cs="Times New Roman"/>
+                <w:sz w:val="26"/>
+                <w:szCs w:val="26"/>
+              </w:rPr>
+            </w:pPr>
+            <w:r>
+              <w:rPr>
+                <w:rFonts w:ascii="Times New Roman" w:hAnsi="Times New Roman" w:cs="Times New Roman"/>
+                <w:sz w:val="26"/>
+                <w:szCs w:val="26"/>
+              </w:rPr>
+              <w:t>Determiner</w:t>
+            </w:r>
+          </w:p>
+        </w:tc>
+      </w:tr>
+      <w:tr>
+        <w:tc>
+          <w:tcPr>
+            <w:tcW w:w="809" w:type="dxa"/>
+          </w:tcPr>
+          <w:p>
+            <w:pPr>
+              <w:pStyle w:val="ListParagraph"/>
+              <w:ind w:left="0"/>
+              <w:rPr>
+                <w:rFonts w:ascii="Times New Roman" w:hAnsi="Times New Roman" w:cs="Times New Roman"/>
+                <w:sz w:val="26"/>
+                <w:szCs w:val="26"/>
+              </w:rPr>
+            </w:pPr>
+            <w:r>
+              <w:rPr>
+                <w:rFonts w:ascii="Times New Roman" w:hAnsi="Times New Roman" w:cs="Times New Roman"/>
+                <w:sz w:val="26"/>
+                <w:szCs w:val="26"/>
+              </w:rPr>
+              <w:t>4</w:t>
+            </w:r>
+          </w:p>
+        </w:tc>
+        <w:tc>
+          <w:tcPr>
+            <w:tcW w:w="958" w:type="dxa"/>
+          </w:tcPr>
+          <w:p>
+            <w:pPr>
+              <w:pStyle w:val="ListParagraph"/>
+              <w:ind w:left="0"/>
+              <w:rPr>
+                <w:rFonts w:ascii="Times New Roman" w:hAnsi="Times New Roman" w:cs="Times New Roman"/>
+                <w:sz w:val="26"/>
+                <w:szCs w:val="26"/>
+              </w:rPr>
+            </w:pPr>
+            <w:r>
+              <w:rPr>
+                <w:rFonts w:ascii="Times New Roman" w:hAnsi="Times New Roman" w:cs="Times New Roman"/>
+                <w:sz w:val="26"/>
+                <w:szCs w:val="26"/>
+              </w:rPr>
+              <w:t>EX</w:t>
+            </w:r>
+          </w:p>
+        </w:tc>
+        <w:tc>
+          <w:tcPr>
+            <w:tcW w:w="6394" w:type="dxa"/>
+          </w:tcPr>
+          <w:p>
+            <w:pPr>
+              <w:pStyle w:val="ListParagraph"/>
+              <w:ind w:left="0"/>
+              <w:rPr>
+                <w:rFonts w:ascii="Times New Roman" w:hAnsi="Times New Roman" w:cs="Times New Roman"/>
+                <w:sz w:val="26"/>
+                <w:szCs w:val="26"/>
+              </w:rPr>
+            </w:pPr>
+            <w:r>
+              <w:rPr>
+                <w:rFonts w:ascii="Times New Roman" w:hAnsi="Times New Roman" w:cs="Times New Roman"/>
+                <w:sz w:val="26"/>
+                <w:szCs w:val="26"/>
+              </w:rPr>
+              <w:t>Existential there</w:t>
+            </w:r>
+          </w:p>
+        </w:tc>
+      </w:tr>
+      <w:tr>
+        <w:tc>
+          <w:tcPr>
+            <w:tcW w:w="809" w:type="dxa"/>
+          </w:tcPr>
+          <w:p>
+            <w:pPr>
+              <w:pStyle w:val="ListParagraph"/>
+              <w:ind w:left="0"/>
+              <w:rPr>
+                <w:rFonts w:ascii="Times New Roman" w:hAnsi="Times New Roman" w:cs="Times New Roman"/>
+                <w:sz w:val="26"/>
+                <w:szCs w:val="26"/>
+              </w:rPr>
+            </w:pPr>
+            <w:r>
+              <w:rPr>
+                <w:rFonts w:ascii="Times New Roman" w:hAnsi="Times New Roman" w:cs="Times New Roman"/>
+                <w:sz w:val="26"/>
+                <w:szCs w:val="26"/>
+              </w:rPr>
+              <w:t>5</w:t>
+            </w:r>
+          </w:p>
+        </w:tc>
+        <w:tc>
+          <w:tcPr>
+            <w:tcW w:w="958" w:type="dxa"/>
+          </w:tcPr>
+          <w:p>
+            <w:pPr>
+              <w:pStyle w:val="ListParagraph"/>
+              <w:ind w:left="0"/>
+              <w:rPr>
+                <w:rFonts w:ascii="Times New Roman" w:hAnsi="Times New Roman" w:cs="Times New Roman"/>
+                <w:sz w:val="26"/>
+                <w:szCs w:val="26"/>
+              </w:rPr>
+            </w:pPr>
+            <w:r>
+              <w:rPr>
+                <w:rFonts w:ascii="Times New Roman" w:hAnsi="Times New Roman" w:cs="Times New Roman"/>
+                <w:sz w:val="26"/>
+                <w:szCs w:val="26"/>
+              </w:rPr>
+              <w:t>FW</w:t>
+            </w:r>
+          </w:p>
+        </w:tc>
+        <w:tc>
+          <w:tcPr>
+            <w:tcW w:w="6394" w:type="dxa"/>
+          </w:tcPr>
+          <w:p>
+            <w:pPr>
+              <w:pStyle w:val="ListParagraph"/>
+              <w:ind w:left="0"/>
+              <w:rPr>
+                <w:rFonts w:ascii="Times New Roman" w:hAnsi="Times New Roman" w:cs="Times New Roman"/>
+                <w:sz w:val="26"/>
+                <w:szCs w:val="26"/>
+              </w:rPr>
+            </w:pPr>
+            <w:r>
+              <w:rPr>
+                <w:rFonts w:ascii="Times New Roman" w:hAnsi="Times New Roman" w:cs="Times New Roman"/>
+                <w:sz w:val="26"/>
+                <w:szCs w:val="26"/>
+              </w:rPr>
+              <w:t>Foreign word</w:t>
+            </w:r>
+          </w:p>
+        </w:tc>
+      </w:tr>
+      <w:tr>
+        <w:tc>
+          <w:tcPr>
+            <w:tcW w:w="809" w:type="dxa"/>
+          </w:tcPr>
+          <w:p>
+            <w:pPr>
+              <w:pStyle w:val="ListParagraph"/>
+              <w:ind w:left="0"/>
+              <w:rPr>
+                <w:rFonts w:ascii="Times New Roman" w:hAnsi="Times New Roman" w:cs="Times New Roman"/>
+                <w:sz w:val="26"/>
+                <w:szCs w:val="26"/>
+              </w:rPr>
+            </w:pPr>
+            <w:r>
+              <w:rPr>
+                <w:rFonts w:ascii="Times New Roman" w:hAnsi="Times New Roman" w:cs="Times New Roman"/>
+                <w:sz w:val="26"/>
+                <w:szCs w:val="26"/>
+              </w:rPr>
+              <w:t>6</w:t>
+            </w:r>
+          </w:p>
+        </w:tc>
+        <w:tc>
+          <w:tcPr>
+            <w:tcW w:w="958" w:type="dxa"/>
+          </w:tcPr>
+          <w:p>
+            <w:pPr>
+              <w:pStyle w:val="ListParagraph"/>
+              <w:ind w:left="0"/>
+              <w:rPr>
+                <w:rFonts w:ascii="Times New Roman" w:hAnsi="Times New Roman" w:cs="Times New Roman"/>
+                <w:sz w:val="26"/>
+                <w:szCs w:val="26"/>
+              </w:rPr>
+            </w:pPr>
+            <w:r>
+              <w:rPr>
+                <w:rFonts w:ascii="Times New Roman" w:hAnsi="Times New Roman" w:cs="Times New Roman"/>
+                <w:sz w:val="26"/>
+                <w:szCs w:val="26"/>
+              </w:rPr>
+              <w:t>IN</w:t>
+            </w:r>
+          </w:p>
+        </w:tc>
+        <w:tc>
+          <w:tcPr>
+            <w:tcW w:w="6394" w:type="dxa"/>
+          </w:tcPr>
+          <w:p>
+            <w:pPr>
+              <w:pStyle w:val="ListParagraph"/>
+              <w:ind w:left="0"/>
+              <w:rPr>
+                <w:rFonts w:ascii="Times New Roman" w:hAnsi="Times New Roman" w:cs="Times New Roman"/>
+                <w:sz w:val="26"/>
+                <w:szCs w:val="26"/>
+              </w:rPr>
+            </w:pPr>
+            <w:r>
+              <w:rPr>
+                <w:rFonts w:ascii="Times New Roman" w:hAnsi="Times New Roman" w:cs="Times New Roman"/>
+                <w:sz w:val="26"/>
+                <w:szCs w:val="26"/>
+              </w:rPr>
+              <w:t>Preposition or subordinating conjunction</w:t>
+            </w:r>
+          </w:p>
+        </w:tc>
+      </w:tr>
+      <w:tr>
+        <w:tc>
+          <w:tcPr>
+            <w:tcW w:w="809" w:type="dxa"/>
+          </w:tcPr>
+          <w:p>
+            <w:pPr>
+              <w:pStyle w:val="ListParagraph"/>
+              <w:ind w:left="0"/>
+              <w:rPr>
+                <w:rFonts w:ascii="Times New Roman" w:hAnsi="Times New Roman" w:cs="Times New Roman"/>
+                <w:sz w:val="26"/>
+                <w:szCs w:val="26"/>
+              </w:rPr>
+            </w:pPr>
+            <w:r>
+              <w:rPr>
+                <w:rFonts w:ascii="Times New Roman" w:hAnsi="Times New Roman" w:cs="Times New Roman"/>
+                <w:sz w:val="26"/>
+                <w:szCs w:val="26"/>
+              </w:rPr>
+              <w:t>7</w:t>
+            </w:r>
+          </w:p>
+        </w:tc>
+        <w:tc>
+          <w:tcPr>
+            <w:tcW w:w="958" w:type="dxa"/>
+          </w:tcPr>
+          <w:p>
+            <w:pPr>
+              <w:pStyle w:val="ListParagraph"/>
+              <w:ind w:left="0"/>
+              <w:rPr>
+                <w:rFonts w:ascii="Times New Roman" w:hAnsi="Times New Roman" w:cs="Times New Roman"/>
+                <w:sz w:val="26"/>
+                <w:szCs w:val="26"/>
+              </w:rPr>
+            </w:pPr>
+            <w:r>
+              <w:rPr>
+                <w:rFonts w:ascii="Times New Roman" w:hAnsi="Times New Roman" w:cs="Times New Roman"/>
+                <w:sz w:val="26"/>
+                <w:szCs w:val="26"/>
+              </w:rPr>
+              <w:t>JJ</w:t>
+            </w:r>
+          </w:p>
+        </w:tc>
+        <w:tc>
+          <w:tcPr>
+            <w:tcW w:w="6394" w:type="dxa"/>
+          </w:tcPr>
+          <w:p>
+            <w:pPr>
+              <w:pStyle w:val="ListParagraph"/>
+              <w:ind w:left="0"/>
+              <w:rPr>
+                <w:rFonts w:ascii="Times New Roman" w:hAnsi="Times New Roman" w:cs="Times New Roman"/>
+                <w:sz w:val="26"/>
+                <w:szCs w:val="26"/>
+              </w:rPr>
+            </w:pPr>
+            <w:r>
+              <w:rPr>
+                <w:rFonts w:ascii="Times New Roman" w:hAnsi="Times New Roman" w:cs="Times New Roman"/>
+                <w:sz w:val="26"/>
+                <w:szCs w:val="26"/>
+              </w:rPr>
+              <w:t>Adjective</w:t>
+            </w:r>
+          </w:p>
+        </w:tc>
+      </w:tr>
+      <w:tr>
+        <w:tc>
+          <w:tcPr>
+            <w:tcW w:w="809" w:type="dxa"/>
+          </w:tcPr>
+          <w:p>
+            <w:pPr>
+              <w:pStyle w:val="ListParagraph"/>
+              <w:ind w:left="0"/>
+              <w:rPr>
+                <w:rFonts w:ascii="Times New Roman" w:hAnsi="Times New Roman" w:cs="Times New Roman"/>
+                <w:sz w:val="26"/>
+                <w:szCs w:val="26"/>
+              </w:rPr>
+            </w:pPr>
+            <w:r>
+              <w:rPr>
+                <w:rFonts w:ascii="Times New Roman" w:hAnsi="Times New Roman" w:cs="Times New Roman"/>
+                <w:sz w:val="26"/>
+                <w:szCs w:val="26"/>
+              </w:rPr>
+              <w:t>8</w:t>
+            </w:r>
+          </w:p>
+        </w:tc>
+        <w:tc>
+          <w:tcPr>
+            <w:tcW w:w="958" w:type="dxa"/>
+          </w:tcPr>
+          <w:p>
+            <w:pPr>
+              <w:pStyle w:val="ListParagraph"/>
+              <w:ind w:left="0"/>
+              <w:rPr>
+                <w:rFonts w:ascii="Times New Roman" w:hAnsi="Times New Roman" w:cs="Times New Roman"/>
+                <w:sz w:val="26"/>
+                <w:szCs w:val="26"/>
+              </w:rPr>
+            </w:pPr>
+            <w:r>
+              <w:rPr>
+                <w:rFonts w:ascii="Times New Roman" w:hAnsi="Times New Roman" w:cs="Times New Roman"/>
+                <w:sz w:val="26"/>
+                <w:szCs w:val="26"/>
+              </w:rPr>
+              <w:t>JJR</w:t>
+            </w:r>
+          </w:p>
+        </w:tc>
+        <w:tc>
+          <w:tcPr>
+            <w:tcW w:w="6394" w:type="dxa"/>
+          </w:tcPr>
+          <w:p>
+            <w:pPr>
+              <w:pStyle w:val="ListParagraph"/>
+              <w:ind w:left="0"/>
+              <w:rPr>
+                <w:rFonts w:ascii="Times New Roman" w:hAnsi="Times New Roman" w:cs="Times New Roman"/>
+                <w:sz w:val="26"/>
+                <w:szCs w:val="26"/>
+              </w:rPr>
+            </w:pPr>
+            <w:r>
+              <w:rPr>
+                <w:rFonts w:ascii="Times New Roman" w:hAnsi="Times New Roman" w:cs="Times New Roman"/>
+                <w:sz w:val="26"/>
+                <w:szCs w:val="26"/>
+              </w:rPr>
+              <w:t>Adjective, comparative</w:t>
+            </w:r>
+          </w:p>
+        </w:tc>
+      </w:tr>
+      <w:tr>
+        <w:tc>
+          <w:tcPr>
+            <w:tcW w:w="809" w:type="dxa"/>
+          </w:tcPr>
+          <w:p>
+            <w:pPr>
+              <w:pStyle w:val="ListParagraph"/>
+              <w:ind w:left="0"/>
+              <w:rPr>
+                <w:rFonts w:ascii="Times New Roman" w:hAnsi="Times New Roman" w:cs="Times New Roman"/>
+                <w:sz w:val="26"/>
+                <w:szCs w:val="26"/>
+              </w:rPr>
+            </w:pPr>
+            <w:r>
+              <w:rPr>
+                <w:rFonts w:ascii="Times New Roman" w:hAnsi="Times New Roman" w:cs="Times New Roman"/>
+                <w:sz w:val="26"/>
+                <w:szCs w:val="26"/>
+              </w:rPr>
+              <w:t>9</w:t>
+            </w:r>
+          </w:p>
+        </w:tc>
+        <w:tc>
+          <w:tcPr>
+            <w:tcW w:w="958" w:type="dxa"/>
+          </w:tcPr>
+          <w:p>
+            <w:pPr>
+              <w:pStyle w:val="ListParagraph"/>
+              <w:ind w:left="0"/>
+              <w:rPr>
+                <w:rFonts w:ascii="Times New Roman" w:hAnsi="Times New Roman" w:cs="Times New Roman"/>
+                <w:sz w:val="26"/>
+                <w:szCs w:val="26"/>
+              </w:rPr>
+            </w:pPr>
+            <w:r>
+              <w:rPr>
+                <w:rFonts w:ascii="Times New Roman" w:hAnsi="Times New Roman" w:cs="Times New Roman"/>
+                <w:sz w:val="26"/>
+                <w:szCs w:val="26"/>
+              </w:rPr>
+              <w:t>JJS</w:t>
+            </w:r>
+          </w:p>
+        </w:tc>
+        <w:tc>
+          <w:tcPr>
+            <w:tcW w:w="6394" w:type="dxa"/>
+          </w:tcPr>
+          <w:p>
+            <w:pPr>
+              <w:pStyle w:val="ListParagraph"/>
+              <w:ind w:left="0"/>
+              <w:rPr>
+                <w:rFonts w:ascii="Times New Roman" w:hAnsi="Times New Roman" w:cs="Times New Roman"/>
+                <w:sz w:val="26"/>
+                <w:szCs w:val="26"/>
+              </w:rPr>
+            </w:pPr>
+            <w:r>
+              <w:rPr>
+                <w:rFonts w:ascii="Times New Roman" w:hAnsi="Times New Roman" w:cs="Times New Roman"/>
+                <w:sz w:val="26"/>
+                <w:szCs w:val="26"/>
+              </w:rPr>
+              <w:t>Adjective, superlative</w:t>
+            </w:r>
+          </w:p>
+        </w:tc>
+      </w:tr>
+      <w:tr>
+        <w:tc>
+          <w:tcPr>
+            <w:tcW w:w="809" w:type="dxa"/>
+          </w:tcPr>
+          <w:p>
+            <w:pPr>
+              <w:pStyle w:val="ListParagraph"/>
+              <w:ind w:left="0"/>
+              <w:rPr>
+                <w:rFonts w:ascii="Times New Roman" w:hAnsi="Times New Roman" w:cs="Times New Roman"/>
+                <w:sz w:val="26"/>
+                <w:szCs w:val="26"/>
+              </w:rPr>
+            </w:pPr>
+            <w:r>
+              <w:rPr>
+                <w:rFonts w:ascii="Times New Roman" w:hAnsi="Times New Roman" w:cs="Times New Roman"/>
+                <w:sz w:val="26"/>
+                <w:szCs w:val="26"/>
+              </w:rPr>
+              <w:t>10</w:t>
+            </w:r>
+          </w:p>
+        </w:tc>
+        <w:tc>
+          <w:tcPr>
+            <w:tcW w:w="958" w:type="dxa"/>
+          </w:tcPr>
+          <w:p>
+            <w:pPr>
+              <w:pStyle w:val="ListParagraph"/>
+              <w:ind w:left="0"/>
+              <w:rPr>
+                <w:rFonts w:ascii="Times New Roman" w:hAnsi="Times New Roman" w:cs="Times New Roman"/>
+                <w:sz w:val="26"/>
+                <w:szCs w:val="26"/>
+              </w:rPr>
+            </w:pPr>
+            <w:r>
+              <w:rPr>
+                <w:rFonts w:ascii="Times New Roman" w:hAnsi="Times New Roman" w:cs="Times New Roman"/>
+                <w:sz w:val="26"/>
+                <w:szCs w:val="26"/>
+              </w:rPr>
+              <w:t>LS</w:t>
+            </w:r>
+          </w:p>
+        </w:tc>
+        <w:tc>
+          <w:tcPr>
+            <w:tcW w:w="6394" w:type="dxa"/>
+          </w:tcPr>
+          <w:p>
+            <w:pPr>
+              <w:pStyle w:val="ListParagraph"/>
+              <w:ind w:left="0"/>
+              <w:rPr>
+                <w:rFonts w:ascii="Times New Roman" w:hAnsi="Times New Roman" w:cs="Times New Roman"/>
+                <w:sz w:val="26"/>
+                <w:szCs w:val="26"/>
+              </w:rPr>
+            </w:pPr>
+            <w:r>
+              <w:rPr>
+                <w:rFonts w:ascii="Times New Roman" w:hAnsi="Times New Roman" w:cs="Times New Roman"/>
+                <w:sz w:val="26"/>
+                <w:szCs w:val="26"/>
+              </w:rPr>
+              <w:t>List item marker</w:t>
+            </w:r>
+          </w:p>
+        </w:tc>
+      </w:tr>
+      <w:tr>
+        <w:tc>
+          <w:tcPr>
+            <w:tcW w:w="809" w:type="dxa"/>
+          </w:tcPr>
+          <w:p>
+            <w:pPr>
+              <w:pStyle w:val="ListParagraph"/>
+              <w:ind w:left="0"/>
+              <w:rPr>
+                <w:rFonts w:ascii="Times New Roman" w:hAnsi="Times New Roman" w:cs="Times New Roman"/>
+                <w:sz w:val="26"/>
+                <w:szCs w:val="26"/>
+              </w:rPr>
+            </w:pPr>
+            <w:r>
+              <w:rPr>
+                <w:rFonts w:ascii="Times New Roman" w:hAnsi="Times New Roman" w:cs="Times New Roman"/>
+                <w:sz w:val="26"/>
+                <w:szCs w:val="26"/>
+              </w:rPr>
+              <w:t>11</w:t>
+            </w:r>
+          </w:p>
+        </w:tc>
+        <w:tc>
+          <w:tcPr>
+            <w:tcW w:w="958" w:type="dxa"/>
+          </w:tcPr>
+          <w:p>
+            <w:pPr>
+              <w:pStyle w:val="ListParagraph"/>
+              <w:ind w:left="0"/>
+              <w:rPr>
+                <w:rFonts w:ascii="Times New Roman" w:hAnsi="Times New Roman" w:cs="Times New Roman"/>
+                <w:sz w:val="26"/>
+                <w:szCs w:val="26"/>
+              </w:rPr>
+            </w:pPr>
+            <w:r>
+              <w:rPr>
+                <w:rFonts w:ascii="Times New Roman" w:hAnsi="Times New Roman" w:cs="Times New Roman"/>
+                <w:sz w:val="26"/>
+                <w:szCs w:val="26"/>
+              </w:rPr>
+              <w:t>MD</w:t>
+            </w:r>
+          </w:p>
+        </w:tc>
+        <w:tc>
+          <w:tcPr>
+            <w:tcW w:w="6394" w:type="dxa"/>
+          </w:tcPr>
+          <w:p>
+            <w:pPr>
+              <w:pStyle w:val="ListParagraph"/>
+              <w:ind w:left="0"/>
+              <w:rPr>
+                <w:rFonts w:ascii="Times New Roman" w:hAnsi="Times New Roman" w:cs="Times New Roman"/>
+                <w:sz w:val="26"/>
+                <w:szCs w:val="26"/>
+              </w:rPr>
+            </w:pPr>
+            <w:r>
+              <w:rPr>
+                <w:rFonts w:ascii="Times New Roman" w:hAnsi="Times New Roman" w:cs="Times New Roman"/>
+                <w:sz w:val="26"/>
+                <w:szCs w:val="26"/>
+              </w:rPr>
+              <w:t>Modal</w:t>
+            </w:r>
+          </w:p>
+        </w:tc>
+      </w:tr>
+      <w:tr>
+        <w:tc>
+          <w:tcPr>
+            <w:tcW w:w="809" w:type="dxa"/>
+          </w:tcPr>
+          <w:p>
+            <w:pPr>
+              <w:pStyle w:val="ListParagraph"/>
+              <w:ind w:left="0"/>
+              <w:rPr>
+                <w:rFonts w:ascii="Times New Roman" w:hAnsi="Times New Roman" w:cs="Times New Roman"/>
+                <w:sz w:val="26"/>
+                <w:szCs w:val="26"/>
+              </w:rPr>
+            </w:pPr>
+            <w:r>
+              <w:rPr>
+                <w:rFonts w:ascii="Times New Roman" w:hAnsi="Times New Roman" w:cs="Times New Roman"/>
+                <w:sz w:val="26"/>
+                <w:szCs w:val="26"/>
+              </w:rPr>
+              <w:t>12</w:t>
+            </w:r>
+          </w:p>
+        </w:tc>
+        <w:tc>
+          <w:tcPr>
+            <w:tcW w:w="958" w:type="dxa"/>
+          </w:tcPr>
+          <w:p>
+            <w:pPr>
+              <w:pStyle w:val="ListParagraph"/>
+              <w:ind w:left="0"/>
+              <w:rPr>
+                <w:rFonts w:ascii="Times New Roman" w:hAnsi="Times New Roman" w:cs="Times New Roman"/>
+                <w:sz w:val="26"/>
+                <w:szCs w:val="26"/>
+              </w:rPr>
+            </w:pPr>
+            <w:r>
+              <w:rPr>
+                <w:rFonts w:ascii="Times New Roman" w:hAnsi="Times New Roman" w:cs="Times New Roman"/>
+                <w:sz w:val="26"/>
+                <w:szCs w:val="26"/>
+              </w:rPr>
+              <w:t>NN</w:t>
+            </w:r>
+          </w:p>
+        </w:tc>
+        <w:tc>
+          <w:tcPr>
+            <w:tcW w:w="6394" w:type="dxa"/>
+          </w:tcPr>
+          <w:p>
+            <w:pPr>
+              <w:pStyle w:val="ListParagraph"/>
+              <w:ind w:left="0"/>
+              <w:rPr>
+                <w:rFonts w:ascii="Times New Roman" w:hAnsi="Times New Roman" w:cs="Times New Roman"/>
+                <w:sz w:val="26"/>
+                <w:szCs w:val="26"/>
+              </w:rPr>
+            </w:pPr>
+            <w:r>
+              <w:rPr>
+                <w:rFonts w:ascii="Times New Roman" w:hAnsi="Times New Roman" w:cs="Times New Roman"/>
+                <w:sz w:val="26"/>
+                <w:szCs w:val="26"/>
+              </w:rPr>
+              <w:t>Noun, singular or mass</w:t>
+            </w:r>
+          </w:p>
+        </w:tc>
+      </w:tr>
+      <w:tr>
+        <w:tc>
+          <w:tcPr>
+            <w:tcW w:w="809" w:type="dxa"/>
+          </w:tcPr>
+          <w:p>
+            <w:pPr>
+              <w:pStyle w:val="ListParagraph"/>
+              <w:ind w:left="0"/>
+              <w:rPr>
+                <w:rFonts w:ascii="Times New Roman" w:hAnsi="Times New Roman" w:cs="Times New Roman"/>
+                <w:sz w:val="26"/>
+                <w:szCs w:val="26"/>
+              </w:rPr>
+            </w:pPr>
+            <w:r>
+              <w:rPr>
+                <w:rFonts w:ascii="Times New Roman" w:hAnsi="Times New Roman" w:cs="Times New Roman"/>
+                <w:sz w:val="26"/>
+                <w:szCs w:val="26"/>
+              </w:rPr>
+              <w:t>13</w:t>
+            </w:r>
+          </w:p>
+        </w:tc>
+        <w:tc>
+          <w:tcPr>
+            <w:tcW w:w="958" w:type="dxa"/>
+          </w:tcPr>
+          <w:p>
+            <w:pPr>
+              <w:pStyle w:val="ListParagraph"/>
+              <w:ind w:left="0"/>
+              <w:rPr>
+                <w:rFonts w:ascii="Times New Roman" w:hAnsi="Times New Roman" w:cs="Times New Roman"/>
+                <w:sz w:val="26"/>
+                <w:szCs w:val="26"/>
+              </w:rPr>
+            </w:pPr>
+            <w:r>
+              <w:rPr>
+                <w:rFonts w:ascii="Times New Roman" w:hAnsi="Times New Roman" w:cs="Times New Roman"/>
+                <w:sz w:val="26"/>
+                <w:szCs w:val="26"/>
+              </w:rPr>
+              <w:t>NNP</w:t>
+            </w:r>
+          </w:p>
+        </w:tc>
+        <w:tc>
+          <w:tcPr>
+            <w:tcW w:w="6394" w:type="dxa"/>
+          </w:tcPr>
+          <w:p>
+            <w:pPr>
+              <w:pStyle w:val="ListParagraph"/>
+              <w:ind w:left="0"/>
+              <w:rPr>
+                <w:rFonts w:ascii="Times New Roman" w:hAnsi="Times New Roman" w:cs="Times New Roman"/>
+                <w:sz w:val="26"/>
+                <w:szCs w:val="26"/>
+              </w:rPr>
+            </w:pPr>
+            <w:r>
+              <w:rPr>
+                <w:rFonts w:ascii="Times New Roman" w:hAnsi="Times New Roman" w:cs="Times New Roman"/>
+                <w:sz w:val="26"/>
+                <w:szCs w:val="26"/>
+              </w:rPr>
+              <w:t>Proper noun, singular</w:t>
+            </w:r>
+          </w:p>
+        </w:tc>
+      </w:tr>
+      <w:tr>
+        <w:tc>
+          <w:tcPr>
+            <w:tcW w:w="809" w:type="dxa"/>
+          </w:tcPr>
+          <w:p>
+            <w:pPr>
+              <w:pStyle w:val="ListParagraph"/>
+              <w:ind w:left="0"/>
+              <w:rPr>
+                <w:rFonts w:ascii="Times New Roman" w:hAnsi="Times New Roman" w:cs="Times New Roman"/>
+                <w:sz w:val="26"/>
+                <w:szCs w:val="26"/>
+              </w:rPr>
+            </w:pPr>
+            <w:r>
+              <w:rPr>
+                <w:rFonts w:ascii="Times New Roman" w:hAnsi="Times New Roman" w:cs="Times New Roman"/>
+                <w:sz w:val="26"/>
+                <w:szCs w:val="26"/>
+              </w:rPr>
+              <w:t>14</w:t>
+            </w:r>
+          </w:p>
+        </w:tc>
+        <w:tc>
+          <w:tcPr>
+            <w:tcW w:w="958" w:type="dxa"/>
+          </w:tcPr>
+          <w:p>
+            <w:pPr>
+              <w:pStyle w:val="ListParagraph"/>
+              <w:ind w:left="0"/>
+              <w:rPr>
+                <w:rFonts w:ascii="Times New Roman" w:hAnsi="Times New Roman" w:cs="Times New Roman"/>
+                <w:sz w:val="26"/>
+                <w:szCs w:val="26"/>
+              </w:rPr>
+            </w:pPr>
+            <w:r>
+              <w:rPr>
+                <w:rFonts w:ascii="Times New Roman" w:hAnsi="Times New Roman" w:cs="Times New Roman"/>
+                <w:sz w:val="26"/>
+                <w:szCs w:val="26"/>
+              </w:rPr>
+              <w:t>NNPS</w:t>
+            </w:r>
+          </w:p>
+        </w:tc>
+        <w:tc>
+          <w:tcPr>
+            <w:tcW w:w="6394" w:type="dxa"/>
+          </w:tcPr>
+          <w:p>
+            <w:pPr>
+              <w:pStyle w:val="ListParagraph"/>
+              <w:ind w:left="0"/>
+              <w:rPr>
+                <w:rFonts w:ascii="Times New Roman" w:hAnsi="Times New Roman" w:cs="Times New Roman"/>
+                <w:sz w:val="26"/>
+                <w:szCs w:val="26"/>
+              </w:rPr>
+            </w:pPr>
+            <w:r>
+              <w:rPr>
+                <w:rFonts w:ascii="Times New Roman" w:hAnsi="Times New Roman" w:cs="Times New Roman"/>
+                <w:sz w:val="26"/>
+                <w:szCs w:val="26"/>
+              </w:rPr>
+              <w:t>Proper noun, plural</w:t>
+            </w:r>
+          </w:p>
+        </w:tc>
+      </w:tr>
+      <w:tr>
+        <w:tc>
+          <w:tcPr>
+            <w:tcW w:w="809" w:type="dxa"/>
+          </w:tcPr>
+          <w:p>
+            <w:pPr>
+              <w:pStyle w:val="ListParagraph"/>
+              <w:ind w:left="0"/>
+              <w:rPr>
+                <w:rFonts w:ascii="Times New Roman" w:hAnsi="Times New Roman" w:cs="Times New Roman"/>
+                <w:sz w:val="26"/>
+                <w:szCs w:val="26"/>
+              </w:rPr>
+            </w:pPr>
+            <w:r>
+              <w:rPr>
+                <w:rFonts w:ascii="Times New Roman" w:hAnsi="Times New Roman" w:cs="Times New Roman"/>
+                <w:sz w:val="26"/>
+                <w:szCs w:val="26"/>
+              </w:rPr>
+              <w:t>15</w:t>
+            </w:r>
+          </w:p>
+        </w:tc>
+        <w:tc>
+          <w:tcPr>
+            <w:tcW w:w="958" w:type="dxa"/>
+          </w:tcPr>
+          <w:p>
+            <w:pPr>
+              <w:pStyle w:val="ListParagraph"/>
+              <w:ind w:left="0"/>
+              <w:rPr>
+                <w:rFonts w:ascii="Times New Roman" w:hAnsi="Times New Roman" w:cs="Times New Roman"/>
+                <w:sz w:val="26"/>
+                <w:szCs w:val="26"/>
+              </w:rPr>
+            </w:pPr>
+            <w:r>
+              <w:rPr>
+                <w:rFonts w:ascii="Times New Roman" w:hAnsi="Times New Roman" w:cs="Times New Roman"/>
+                <w:sz w:val="26"/>
+                <w:szCs w:val="26"/>
+              </w:rPr>
+              <w:t>NNS</w:t>
+            </w:r>
+          </w:p>
+        </w:tc>
+        <w:tc>
+          <w:tcPr>
+            <w:tcW w:w="6394" w:type="dxa"/>
+          </w:tcPr>
+          <w:p>
+            <w:pPr>
+              <w:pStyle w:val="ListParagraph"/>
+              <w:ind w:left="0"/>
+              <w:rPr>
+                <w:rFonts w:ascii="Times New Roman" w:hAnsi="Times New Roman" w:cs="Times New Roman"/>
+                <w:sz w:val="26"/>
+                <w:szCs w:val="26"/>
+              </w:rPr>
+            </w:pPr>
+            <w:r>
+              <w:rPr>
+                <w:rFonts w:ascii="Times New Roman" w:hAnsi="Times New Roman" w:cs="Times New Roman"/>
+                <w:sz w:val="26"/>
+                <w:szCs w:val="26"/>
+              </w:rPr>
+              <w:t>Noun, plural</w:t>
+            </w:r>
+          </w:p>
+        </w:tc>
+      </w:tr>
+      <w:tr>
+        <w:tc>
+          <w:tcPr>
+            <w:tcW w:w="809" w:type="dxa"/>
+          </w:tcPr>
+          <w:p>
+            <w:pPr>
+              <w:pStyle w:val="ListParagraph"/>
+              <w:ind w:left="0"/>
+              <w:rPr>
+                <w:rFonts w:ascii="Times New Roman" w:hAnsi="Times New Roman" w:cs="Times New Roman"/>
+                <w:sz w:val="26"/>
+                <w:szCs w:val="26"/>
+              </w:rPr>
+            </w:pPr>
+            <w:r>
+              <w:rPr>
+                <w:rFonts w:ascii="Times New Roman" w:hAnsi="Times New Roman" w:cs="Times New Roman"/>
+                <w:sz w:val="26"/>
+                <w:szCs w:val="26"/>
+              </w:rPr>
+              <w:t>16</w:t>
+            </w:r>
+          </w:p>
+        </w:tc>
+        <w:tc>
+          <w:tcPr>
+            <w:tcW w:w="958" w:type="dxa"/>
+          </w:tcPr>
+          <w:p>
+            <w:pPr>
+              <w:pStyle w:val="ListParagraph"/>
+              <w:ind w:left="0"/>
+              <w:rPr>
+                <w:rFonts w:ascii="Times New Roman" w:hAnsi="Times New Roman" w:cs="Times New Roman"/>
+                <w:sz w:val="26"/>
+                <w:szCs w:val="26"/>
+              </w:rPr>
+            </w:pPr>
+            <w:r>
+              <w:rPr>
+                <w:rFonts w:ascii="Times New Roman" w:hAnsi="Times New Roman" w:cs="Times New Roman"/>
+                <w:sz w:val="26"/>
+                <w:szCs w:val="26"/>
+              </w:rPr>
+              <w:t>PDT</w:t>
+            </w:r>
+          </w:p>
+        </w:tc>
+        <w:tc>
+          <w:tcPr>
+            <w:tcW w:w="6394" w:type="dxa"/>
+          </w:tcPr>
+          <w:p>
+            <w:pPr>
+              <w:pStyle w:val="ListParagraph"/>
+              <w:ind w:left="0"/>
+              <w:rPr>
+                <w:rFonts w:ascii="Times New Roman" w:hAnsi="Times New Roman" w:cs="Times New Roman"/>
+                <w:sz w:val="26"/>
+                <w:szCs w:val="26"/>
+              </w:rPr>
+            </w:pPr>
+            <w:r>
+              <w:rPr>
+                <w:rFonts w:ascii="Times New Roman" w:hAnsi="Times New Roman" w:cs="Times New Roman"/>
+                <w:sz w:val="26"/>
+                <w:szCs w:val="26"/>
+              </w:rPr>
+              <w:t>Predeterminer</w:t>
+            </w:r>
+          </w:p>
+        </w:tc>
+      </w:tr>
+      <w:tr>
+        <w:tc>
+          <w:tcPr>
+            <w:tcW w:w="809" w:type="dxa"/>
+          </w:tcPr>
+          <w:p>
+            <w:pPr>
+              <w:pStyle w:val="ListParagraph"/>
+              <w:ind w:left="0"/>
+              <w:rPr>
+                <w:rFonts w:ascii="Times New Roman" w:hAnsi="Times New Roman" w:cs="Times New Roman"/>
+                <w:sz w:val="26"/>
+                <w:szCs w:val="26"/>
+              </w:rPr>
+            </w:pPr>
+            <w:r>
+              <w:rPr>
+                <w:rFonts w:ascii="Times New Roman" w:hAnsi="Times New Roman" w:cs="Times New Roman"/>
+                <w:sz w:val="26"/>
+                <w:szCs w:val="26"/>
+              </w:rPr>
+              <w:t>17</w:t>
+            </w:r>
+          </w:p>
+        </w:tc>
+        <w:tc>
+          <w:tcPr>
+            <w:tcW w:w="958" w:type="dxa"/>
+          </w:tcPr>
+          <w:p>
+            <w:pPr>
+              <w:pStyle w:val="ListParagraph"/>
+              <w:ind w:left="0"/>
+              <w:rPr>
+                <w:rFonts w:ascii="Times New Roman" w:hAnsi="Times New Roman" w:cs="Times New Roman"/>
+                <w:sz w:val="26"/>
+                <w:szCs w:val="26"/>
+              </w:rPr>
+            </w:pPr>
+            <w:r>
+              <w:rPr>
+                <w:rFonts w:ascii="Times New Roman" w:hAnsi="Times New Roman" w:cs="Times New Roman"/>
+                <w:sz w:val="26"/>
+                <w:szCs w:val="26"/>
+              </w:rPr>
+              <w:t>POS</w:t>
+            </w:r>
+          </w:p>
+        </w:tc>
+        <w:tc>
+          <w:tcPr>
+            <w:tcW w:w="6394" w:type="dxa"/>
+          </w:tcPr>
+          <w:p>
+            <w:pPr>
+              <w:pStyle w:val="ListParagraph"/>
+              <w:ind w:left="0"/>
+              <w:rPr>
+                <w:rFonts w:ascii="Times New Roman" w:hAnsi="Times New Roman" w:cs="Times New Roman"/>
+                <w:sz w:val="26"/>
+                <w:szCs w:val="26"/>
+              </w:rPr>
+            </w:pPr>
+            <w:r>
+              <w:rPr>
+                <w:rFonts w:ascii="Times New Roman" w:hAnsi="Times New Roman" w:cs="Times New Roman"/>
+                <w:sz w:val="26"/>
+                <w:szCs w:val="26"/>
+              </w:rPr>
+              <w:t>Possessive ending</w:t>
+            </w:r>
+          </w:p>
+        </w:tc>
+      </w:tr>
+      <w:tr>
+        <w:tc>
+          <w:tcPr>
+            <w:tcW w:w="809" w:type="dxa"/>
+          </w:tcPr>
+          <w:p>
+            <w:pPr>
+              <w:pStyle w:val="ListParagraph"/>
+              <w:ind w:left="0"/>
+              <w:rPr>
+                <w:rFonts w:ascii="Times New Roman" w:hAnsi="Times New Roman" w:cs="Times New Roman"/>
+                <w:sz w:val="26"/>
+                <w:szCs w:val="26"/>
+              </w:rPr>
+            </w:pPr>
+            <w:r>
+              <w:rPr>
+                <w:rFonts w:ascii="Times New Roman" w:hAnsi="Times New Roman" w:cs="Times New Roman"/>
+                <w:sz w:val="26"/>
+                <w:szCs w:val="26"/>
+              </w:rPr>
+              <w:t>18</w:t>
+            </w:r>
+          </w:p>
+        </w:tc>
+        <w:tc>
+          <w:tcPr>
+            <w:tcW w:w="958" w:type="dxa"/>
+          </w:tcPr>
+          <w:p>
+            <w:pPr>
+              <w:pStyle w:val="ListParagraph"/>
+              <w:ind w:left="0"/>
+              <w:rPr>
+                <w:rFonts w:ascii="Times New Roman" w:hAnsi="Times New Roman" w:cs="Times New Roman"/>
+                <w:sz w:val="26"/>
+                <w:szCs w:val="26"/>
+              </w:rPr>
+            </w:pPr>
+            <w:r>
+              <w:rPr>
+                <w:rFonts w:ascii="Times New Roman" w:hAnsi="Times New Roman" w:cs="Times New Roman"/>
+                <w:sz w:val="26"/>
+                <w:szCs w:val="26"/>
+              </w:rPr>
+              <w:t>PRP</w:t>
+            </w:r>
+          </w:p>
+        </w:tc>
+        <w:tc>
+          <w:tcPr>
+            <w:tcW w:w="6394" w:type="dxa"/>
+          </w:tcPr>
+          <w:p>
+            <w:pPr>
+              <w:pStyle w:val="ListParagraph"/>
+              <w:ind w:left="0"/>
+              <w:rPr>
+                <w:rFonts w:ascii="Times New Roman" w:hAnsi="Times New Roman" w:cs="Times New Roman"/>
+                <w:sz w:val="26"/>
+                <w:szCs w:val="26"/>
+              </w:rPr>
+            </w:pPr>
+            <w:r>
+              <w:rPr>
+                <w:rFonts w:ascii="Times New Roman" w:hAnsi="Times New Roman" w:cs="Times New Roman"/>
+                <w:sz w:val="26"/>
+                <w:szCs w:val="26"/>
+              </w:rPr>
+              <w:t>Personal pronoun</w:t>
+            </w:r>
+          </w:p>
+        </w:tc>
+      </w:tr>
+      <w:tr>
+        <w:tc>
+          <w:tcPr>
+            <w:tcW w:w="809" w:type="dxa"/>
+          </w:tcPr>
+          <w:p>
+            <w:pPr>
+              <w:pStyle w:val="ListParagraph"/>
+              <w:ind w:left="0"/>
+              <w:rPr>
+                <w:rFonts w:ascii="Times New Roman" w:hAnsi="Times New Roman" w:cs="Times New Roman"/>
+                <w:sz w:val="26"/>
+                <w:szCs w:val="26"/>
+              </w:rPr>
+            </w:pPr>
+            <w:r>
+              <w:rPr>
+                <w:rFonts w:ascii="Times New Roman" w:hAnsi="Times New Roman" w:cs="Times New Roman"/>
+                <w:sz w:val="26"/>
+                <w:szCs w:val="26"/>
+              </w:rPr>
+              <w:t>19</w:t>
+            </w:r>
+          </w:p>
+        </w:tc>
+        <w:tc>
+          <w:tcPr>
+            <w:tcW w:w="958" w:type="dxa"/>
+          </w:tcPr>
+          <w:p>
+            <w:pPr>
+              <w:pStyle w:val="ListParagraph"/>
+              <w:ind w:left="0"/>
+              <w:rPr>
+                <w:rFonts w:ascii="Times New Roman" w:hAnsi="Times New Roman" w:cs="Times New Roman"/>
+                <w:sz w:val="26"/>
+                <w:szCs w:val="26"/>
+              </w:rPr>
+            </w:pPr>
+            <w:r>
+              <w:rPr>
+                <w:rFonts w:ascii="Times New Roman" w:hAnsi="Times New Roman" w:cs="Times New Roman"/>
+                <w:sz w:val="26"/>
+                <w:szCs w:val="26"/>
+              </w:rPr>
+              <w:t>PRP$</w:t>
+            </w:r>
+          </w:p>
+        </w:tc>
+        <w:tc>
+          <w:tcPr>
+            <w:tcW w:w="6394" w:type="dxa"/>
+          </w:tcPr>
+          <w:p>
+            <w:pPr>
+              <w:pStyle w:val="ListParagraph"/>
+              <w:ind w:left="0"/>
+              <w:rPr>
+                <w:rFonts w:ascii="Times New Roman" w:hAnsi="Times New Roman" w:cs="Times New Roman"/>
+                <w:sz w:val="26"/>
+                <w:szCs w:val="26"/>
+              </w:rPr>
+            </w:pPr>
+            <w:r>
+              <w:rPr>
+                <w:rFonts w:ascii="Times New Roman" w:hAnsi="Times New Roman" w:cs="Times New Roman"/>
+                <w:sz w:val="26"/>
+                <w:szCs w:val="26"/>
+              </w:rPr>
+              <w:t>Possessive pronoun</w:t>
+            </w:r>
+          </w:p>
+        </w:tc>
+      </w:tr>
+      <w:tr>
+        <w:tc>
+          <w:tcPr>
+            <w:tcW w:w="809" w:type="dxa"/>
+          </w:tcPr>
+          <w:p>
+            <w:pPr>
+              <w:pStyle w:val="ListParagraph"/>
+              <w:ind w:left="0"/>
+              <w:rPr>
+                <w:rFonts w:ascii="Times New Roman" w:hAnsi="Times New Roman" w:cs="Times New Roman"/>
+                <w:sz w:val="26"/>
+                <w:szCs w:val="26"/>
+              </w:rPr>
+            </w:pPr>
+            <w:r>
+              <w:rPr>
+                <w:rFonts w:ascii="Times New Roman" w:hAnsi="Times New Roman" w:cs="Times New Roman"/>
+                <w:sz w:val="26"/>
+                <w:szCs w:val="26"/>
+              </w:rPr>
+              <w:t>20</w:t>
+            </w:r>
+          </w:p>
+        </w:tc>
+        <w:tc>
+          <w:tcPr>
+            <w:tcW w:w="958" w:type="dxa"/>
+          </w:tcPr>
+          <w:p>
+            <w:pPr>
+              <w:pStyle w:val="ListParagraph"/>
+              <w:ind w:left="0"/>
+              <w:rPr>
+                <w:rFonts w:ascii="Times New Roman" w:hAnsi="Times New Roman" w:cs="Times New Roman"/>
+                <w:sz w:val="26"/>
+                <w:szCs w:val="26"/>
+              </w:rPr>
+            </w:pPr>
+            <w:r>
+              <w:rPr>
+                <w:rFonts w:ascii="Times New Roman" w:hAnsi="Times New Roman" w:cs="Times New Roman"/>
+                <w:sz w:val="26"/>
+                <w:szCs w:val="26"/>
+              </w:rPr>
+              <w:t>RB</w:t>
+            </w:r>
+          </w:p>
+        </w:tc>
+        <w:tc>
+          <w:tcPr>
+            <w:tcW w:w="6394" w:type="dxa"/>
+          </w:tcPr>
+          <w:p>
+            <w:pPr>
+              <w:pStyle w:val="ListParagraph"/>
+              <w:ind w:left="0"/>
+              <w:rPr>
+                <w:rFonts w:ascii="Times New Roman" w:hAnsi="Times New Roman" w:cs="Times New Roman"/>
+                <w:sz w:val="26"/>
+                <w:szCs w:val="26"/>
+              </w:rPr>
+            </w:pPr>
+            <w:r>
+              <w:rPr>
+                <w:rFonts w:ascii="Times New Roman" w:hAnsi="Times New Roman" w:cs="Times New Roman"/>
+                <w:sz w:val="26"/>
+                <w:szCs w:val="26"/>
+              </w:rPr>
+              <w:t>Adverb</w:t>
+            </w:r>
+          </w:p>
+        </w:tc>
+      </w:tr>
+      <w:tr>
+        <w:tc>
+          <w:tcPr>
+            <w:tcW w:w="809" w:type="dxa"/>
+          </w:tcPr>
+          <w:p>
+            <w:pPr>
+              <w:pStyle w:val="ListParagraph"/>
+              <w:ind w:left="0"/>
+              <w:rPr>
+                <w:rFonts w:ascii="Times New Roman" w:hAnsi="Times New Roman" w:cs="Times New Roman"/>
+                <w:sz w:val="26"/>
+                <w:szCs w:val="26"/>
+              </w:rPr>
+            </w:pPr>
+            <w:r>
+              <w:rPr>
+                <w:rFonts w:ascii="Times New Roman" w:hAnsi="Times New Roman" w:cs="Times New Roman"/>
+                <w:sz w:val="26"/>
+                <w:szCs w:val="26"/>
+              </w:rPr>
+              <w:t>21</w:t>
+            </w:r>
+          </w:p>
+        </w:tc>
+        <w:tc>
+          <w:tcPr>
+            <w:tcW w:w="958" w:type="dxa"/>
+          </w:tcPr>
+          <w:p>
+            <w:pPr>
+              <w:pStyle w:val="ListParagraph"/>
+              <w:ind w:left="0"/>
+              <w:rPr>
+                <w:rFonts w:ascii="Times New Roman" w:hAnsi="Times New Roman" w:cs="Times New Roman"/>
+                <w:sz w:val="26"/>
+                <w:szCs w:val="26"/>
+              </w:rPr>
+            </w:pPr>
+            <w:r>
+              <w:rPr>
+                <w:rFonts w:ascii="Times New Roman" w:hAnsi="Times New Roman" w:cs="Times New Roman"/>
+                <w:sz w:val="26"/>
+                <w:szCs w:val="26"/>
+              </w:rPr>
+              <w:t>RBR</w:t>
+            </w:r>
+          </w:p>
+        </w:tc>
+        <w:tc>
+          <w:tcPr>
+            <w:tcW w:w="6394" w:type="dxa"/>
+          </w:tcPr>
+          <w:p>
+            <w:pPr>
+              <w:pStyle w:val="ListParagraph"/>
+              <w:ind w:left="0"/>
+              <w:rPr>
+                <w:rFonts w:ascii="Times New Roman" w:hAnsi="Times New Roman" w:cs="Times New Roman"/>
+                <w:sz w:val="26"/>
+                <w:szCs w:val="26"/>
+              </w:rPr>
+            </w:pPr>
+            <w:r>
+              <w:rPr>
+                <w:rFonts w:ascii="Times New Roman" w:hAnsi="Times New Roman" w:cs="Times New Roman"/>
+                <w:sz w:val="26"/>
+                <w:szCs w:val="26"/>
+              </w:rPr>
+              <w:t>Adverb, comparative</w:t>
+            </w:r>
+          </w:p>
+        </w:tc>
+      </w:tr>
+      <w:tr>
+        <w:tc>
+          <w:tcPr>
+            <w:tcW w:w="809" w:type="dxa"/>
+          </w:tcPr>
+          <w:p>
+            <w:pPr>
+              <w:pStyle w:val="ListParagraph"/>
+              <w:ind w:left="0"/>
+              <w:rPr>
+                <w:rFonts w:ascii="Times New Roman" w:hAnsi="Times New Roman" w:cs="Times New Roman"/>
+                <w:sz w:val="26"/>
+                <w:szCs w:val="26"/>
+              </w:rPr>
+            </w:pPr>
+            <w:r>
+              <w:rPr>
+                <w:rFonts w:ascii="Times New Roman" w:hAnsi="Times New Roman" w:cs="Times New Roman"/>
+                <w:sz w:val="26"/>
+                <w:szCs w:val="26"/>
+              </w:rPr>
+              <w:t>22</w:t>
+            </w:r>
+          </w:p>
+        </w:tc>
+        <w:tc>
+          <w:tcPr>
+            <w:tcW w:w="958" w:type="dxa"/>
+          </w:tcPr>
+          <w:p>
+            <w:pPr>
+              <w:pStyle w:val="ListParagraph"/>
+              <w:ind w:left="0"/>
+              <w:rPr>
+                <w:rFonts w:ascii="Times New Roman" w:hAnsi="Times New Roman" w:cs="Times New Roman"/>
+                <w:sz w:val="26"/>
+                <w:szCs w:val="26"/>
+              </w:rPr>
+            </w:pPr>
+            <w:r>
+              <w:rPr>
+                <w:rFonts w:ascii="Times New Roman" w:hAnsi="Times New Roman" w:cs="Times New Roman"/>
+                <w:sz w:val="26"/>
+                <w:szCs w:val="26"/>
+              </w:rPr>
+              <w:t>RBS</w:t>
+            </w:r>
+          </w:p>
+        </w:tc>
+        <w:tc>
+          <w:tcPr>
+            <w:tcW w:w="6394" w:type="dxa"/>
+          </w:tcPr>
+          <w:p>
+            <w:pPr>
+              <w:pStyle w:val="ListParagraph"/>
+              <w:ind w:left="0"/>
+              <w:rPr>
+                <w:rFonts w:ascii="Times New Roman" w:hAnsi="Times New Roman" w:cs="Times New Roman"/>
+                <w:sz w:val="26"/>
+                <w:szCs w:val="26"/>
+              </w:rPr>
+            </w:pPr>
+            <w:r>
+              <w:rPr>
+                <w:rFonts w:ascii="Times New Roman" w:hAnsi="Times New Roman" w:cs="Times New Roman"/>
+                <w:sz w:val="26"/>
+                <w:szCs w:val="26"/>
+              </w:rPr>
+              <w:t>Adverb, superlative</w:t>
+            </w:r>
+          </w:p>
+        </w:tc>
+      </w:tr>
+      <w:tr>
+        <w:tc>
+          <w:tcPr>
+            <w:tcW w:w="809" w:type="dxa"/>
+          </w:tcPr>
+          <w:p>
+            <w:pPr>
+              <w:pStyle w:val="ListParagraph"/>
+              <w:ind w:left="0"/>
+              <w:rPr>
+                <w:rFonts w:ascii="Times New Roman" w:hAnsi="Times New Roman" w:cs="Times New Roman"/>
+                <w:sz w:val="26"/>
+                <w:szCs w:val="26"/>
+              </w:rPr>
+            </w:pPr>
+            <w:r>
+              <w:rPr>
+                <w:rFonts w:ascii="Times New Roman" w:hAnsi="Times New Roman" w:cs="Times New Roman"/>
+                <w:sz w:val="26"/>
+                <w:szCs w:val="26"/>
+              </w:rPr>
+              <w:t>23</w:t>
+            </w:r>
+          </w:p>
+        </w:tc>
+        <w:tc>
+          <w:tcPr>
+            <w:tcW w:w="958" w:type="dxa"/>
+          </w:tcPr>
+          <w:p>
+            <w:pPr>
+              <w:pStyle w:val="ListParagraph"/>
+              <w:ind w:left="0"/>
+              <w:rPr>
+                <w:rFonts w:ascii="Times New Roman" w:hAnsi="Times New Roman" w:cs="Times New Roman"/>
+                <w:sz w:val="26"/>
+                <w:szCs w:val="26"/>
+              </w:rPr>
+            </w:pPr>
+            <w:r>
+              <w:rPr>
+                <w:rFonts w:ascii="Times New Roman" w:hAnsi="Times New Roman" w:cs="Times New Roman"/>
+                <w:sz w:val="26"/>
+                <w:szCs w:val="26"/>
+              </w:rPr>
+              <w:t>RP</w:t>
+            </w:r>
+          </w:p>
+        </w:tc>
+        <w:tc>
+          <w:tcPr>
+            <w:tcW w:w="6394" w:type="dxa"/>
+          </w:tcPr>
+          <w:p>
+            <w:pPr>
+              <w:pStyle w:val="ListParagraph"/>
+              <w:ind w:left="0"/>
+              <w:rPr>
+                <w:rFonts w:ascii="Times New Roman" w:hAnsi="Times New Roman" w:cs="Times New Roman"/>
+                <w:sz w:val="26"/>
+                <w:szCs w:val="26"/>
+              </w:rPr>
+            </w:pPr>
+            <w:r>
+              <w:rPr>
+                <w:rFonts w:ascii="Times New Roman" w:hAnsi="Times New Roman" w:cs="Times New Roman"/>
+                <w:sz w:val="26"/>
+                <w:szCs w:val="26"/>
+              </w:rPr>
+              <w:t>Particle</w:t>
+            </w:r>
+          </w:p>
+        </w:tc>
+      </w:tr>
+      <w:tr>
+        <w:tc>
+          <w:tcPr>
+            <w:tcW w:w="809" w:type="dxa"/>
+          </w:tcPr>
+          <w:p>
+            <w:pPr>
+              <w:pStyle w:val="ListParagraph"/>
+              <w:ind w:left="0"/>
+              <w:rPr>
+                <w:rFonts w:ascii="Times New Roman" w:hAnsi="Times New Roman" w:cs="Times New Roman"/>
+                <w:sz w:val="26"/>
+                <w:szCs w:val="26"/>
+              </w:rPr>
+            </w:pPr>
+            <w:r>
+              <w:rPr>
+                <w:rFonts w:ascii="Times New Roman" w:hAnsi="Times New Roman" w:cs="Times New Roman"/>
+                <w:sz w:val="26"/>
+                <w:szCs w:val="26"/>
+              </w:rPr>
+              <w:t>24</w:t>
+            </w:r>
+          </w:p>
+        </w:tc>
+        <w:tc>
+          <w:tcPr>
+            <w:tcW w:w="958" w:type="dxa"/>
+          </w:tcPr>
+          <w:p>
+            <w:pPr>
+              <w:pStyle w:val="ListParagraph"/>
+              <w:ind w:left="0"/>
+              <w:rPr>
+                <w:rFonts w:ascii="Times New Roman" w:hAnsi="Times New Roman" w:cs="Times New Roman"/>
+                <w:sz w:val="26"/>
+                <w:szCs w:val="26"/>
+              </w:rPr>
+            </w:pPr>
+            <w:r>
+              <w:rPr>
+                <w:rFonts w:ascii="Times New Roman" w:hAnsi="Times New Roman" w:cs="Times New Roman"/>
+                <w:sz w:val="26"/>
+                <w:szCs w:val="26"/>
+              </w:rPr>
+              <w:t>SYM</w:t>
+            </w:r>
+          </w:p>
+        </w:tc>
+        <w:tc>
+          <w:tcPr>
+            <w:tcW w:w="6394" w:type="dxa"/>
+          </w:tcPr>
+          <w:p>
+            <w:pPr>
+              <w:pStyle w:val="ListParagraph"/>
+              <w:ind w:left="0"/>
+              <w:rPr>
+                <w:rFonts w:ascii="Times New Roman" w:hAnsi="Times New Roman" w:cs="Times New Roman"/>
+                <w:sz w:val="26"/>
+                <w:szCs w:val="26"/>
+              </w:rPr>
+            </w:pPr>
+            <w:r>
+              <w:rPr>
+                <w:rFonts w:ascii="Times New Roman" w:hAnsi="Times New Roman" w:cs="Times New Roman"/>
+                <w:sz w:val="26"/>
+                <w:szCs w:val="26"/>
+              </w:rPr>
+              <w:t>Symbol</w:t>
+            </w:r>
+          </w:p>
+        </w:tc>
+      </w:tr>
+      <w:tr>
+        <w:tc>
+          <w:tcPr>
+            <w:tcW w:w="809" w:type="dxa"/>
+          </w:tcPr>
+          <w:p>
+            <w:pPr>
+              <w:pStyle w:val="ListParagraph"/>
+              <w:ind w:left="0"/>
+              <w:rPr>
+                <w:rFonts w:ascii="Times New Roman" w:hAnsi="Times New Roman" w:cs="Times New Roman"/>
+                <w:sz w:val="26"/>
+                <w:szCs w:val="26"/>
+              </w:rPr>
+            </w:pPr>
+            <w:r>
+              <w:rPr>
+                <w:rFonts w:ascii="Times New Roman" w:hAnsi="Times New Roman" w:cs="Times New Roman"/>
+                <w:sz w:val="26"/>
+                <w:szCs w:val="26"/>
+              </w:rPr>
+              <w:t>25</w:t>
+            </w:r>
+          </w:p>
+        </w:tc>
+        <w:tc>
+          <w:tcPr>
+            <w:tcW w:w="958" w:type="dxa"/>
+          </w:tcPr>
+          <w:p>
+            <w:pPr>
+              <w:pStyle w:val="ListParagraph"/>
+              <w:ind w:left="0"/>
+              <w:rPr>
+                <w:rFonts w:ascii="Times New Roman" w:hAnsi="Times New Roman" w:cs="Times New Roman"/>
+                <w:sz w:val="26"/>
+                <w:szCs w:val="26"/>
+              </w:rPr>
+            </w:pPr>
+            <w:r>
+              <w:rPr>
+                <w:rFonts w:ascii="Times New Roman" w:hAnsi="Times New Roman" w:cs="Times New Roman"/>
+                <w:sz w:val="26"/>
+                <w:szCs w:val="26"/>
+              </w:rPr>
+              <w:t>TO</w:t>
+            </w:r>
+          </w:p>
+        </w:tc>
+        <w:tc>
+          <w:tcPr>
+            <w:tcW w:w="6394" w:type="dxa"/>
+          </w:tcPr>
+          <w:p>
+            <w:pPr>
+              <w:pStyle w:val="ListParagraph"/>
+              <w:ind w:left="0"/>
+              <w:rPr>
+                <w:rFonts w:ascii="Times New Roman" w:hAnsi="Times New Roman" w:cs="Times New Roman"/>
+                <w:sz w:val="26"/>
+                <w:szCs w:val="26"/>
+              </w:rPr>
+            </w:pPr>
+            <w:r>
+              <w:rPr>
+                <w:rFonts w:ascii="Times New Roman" w:hAnsi="Times New Roman" w:cs="Times New Roman"/>
+                <w:sz w:val="26"/>
+                <w:szCs w:val="26"/>
+              </w:rPr>
+              <w:t>to</w:t>
+            </w:r>
+          </w:p>
+        </w:tc>
+      </w:tr>
+      <w:tr>
+        <w:tc>
+          <w:tcPr>
+            <w:tcW w:w="809" w:type="dxa"/>
+          </w:tcPr>
+          <w:p>
+            <w:pPr>
+              <w:pStyle w:val="ListParagraph"/>
+              <w:ind w:left="0"/>
+              <w:rPr>
+                <w:rFonts w:ascii="Times New Roman" w:hAnsi="Times New Roman" w:cs="Times New Roman"/>
+                <w:sz w:val="26"/>
+                <w:szCs w:val="26"/>
+              </w:rPr>
+            </w:pPr>
+            <w:r>
+              <w:rPr>
+                <w:rFonts w:ascii="Times New Roman" w:hAnsi="Times New Roman" w:cs="Times New Roman"/>
+                <w:sz w:val="26"/>
+                <w:szCs w:val="26"/>
+              </w:rPr>
+              <w:t>26</w:t>
+            </w:r>
+          </w:p>
+        </w:tc>
+        <w:tc>
+          <w:tcPr>
+            <w:tcW w:w="958" w:type="dxa"/>
+          </w:tcPr>
+          <w:p>
+            <w:pPr>
+              <w:pStyle w:val="ListParagraph"/>
+              <w:ind w:left="0"/>
+              <w:rPr>
+                <w:rFonts w:ascii="Times New Roman" w:hAnsi="Times New Roman" w:cs="Times New Roman"/>
+                <w:sz w:val="26"/>
+                <w:szCs w:val="26"/>
+              </w:rPr>
+            </w:pPr>
+            <w:r>
+              <w:rPr>
+                <w:rFonts w:ascii="Times New Roman" w:hAnsi="Times New Roman" w:cs="Times New Roman"/>
+                <w:sz w:val="26"/>
+                <w:szCs w:val="26"/>
+              </w:rPr>
+              <w:t>UH</w:t>
+            </w:r>
+          </w:p>
+        </w:tc>
+        <w:tc>
+          <w:tcPr>
+            <w:tcW w:w="6394" w:type="dxa"/>
+          </w:tcPr>
+          <w:p>
+            <w:pPr>
+              <w:pStyle w:val="ListParagraph"/>
+              <w:ind w:left="0"/>
+              <w:rPr>
+                <w:rFonts w:ascii="Times New Roman" w:hAnsi="Times New Roman" w:cs="Times New Roman"/>
+                <w:sz w:val="26"/>
+                <w:szCs w:val="26"/>
+              </w:rPr>
+            </w:pPr>
+            <w:r>
+              <w:rPr>
+                <w:rFonts w:ascii="Times New Roman" w:hAnsi="Times New Roman" w:cs="Times New Roman"/>
+                <w:sz w:val="26"/>
+                <w:szCs w:val="26"/>
+              </w:rPr>
+              <w:t>Interjection</w:t>
+            </w:r>
+          </w:p>
+        </w:tc>
+      </w:tr>
+      <w:tr>
+        <w:tc>
+          <w:tcPr>
+            <w:tcW w:w="809" w:type="dxa"/>
+          </w:tcPr>
+          <w:p>
+            <w:pPr>
+              <w:pStyle w:val="ListParagraph"/>
+              <w:ind w:left="0"/>
+              <w:rPr>
+                <w:rFonts w:ascii="Times New Roman" w:hAnsi="Times New Roman" w:cs="Times New Roman"/>
+                <w:sz w:val="26"/>
+                <w:szCs w:val="26"/>
+              </w:rPr>
+            </w:pPr>
+            <w:r>
+              <w:rPr>
+                <w:rFonts w:ascii="Times New Roman" w:hAnsi="Times New Roman" w:cs="Times New Roman"/>
+                <w:sz w:val="26"/>
+                <w:szCs w:val="26"/>
+              </w:rPr>
+              <w:t>27</w:t>
+            </w:r>
+          </w:p>
+        </w:tc>
+        <w:tc>
+          <w:tcPr>
+            <w:tcW w:w="958" w:type="dxa"/>
+          </w:tcPr>
+          <w:p>
+            <w:pPr>
+              <w:pStyle w:val="ListParagraph"/>
+              <w:ind w:left="0"/>
+              <w:rPr>
+                <w:rFonts w:ascii="Times New Roman" w:hAnsi="Times New Roman" w:cs="Times New Roman"/>
+                <w:sz w:val="26"/>
+                <w:szCs w:val="26"/>
+              </w:rPr>
+            </w:pPr>
+            <w:r>
+              <w:rPr>
+                <w:rFonts w:ascii="Times New Roman" w:hAnsi="Times New Roman" w:cs="Times New Roman"/>
+                <w:sz w:val="26"/>
+                <w:szCs w:val="26"/>
+              </w:rPr>
+              <w:t>VB</w:t>
+            </w:r>
+          </w:p>
+        </w:tc>
+        <w:tc>
+          <w:tcPr>
+            <w:tcW w:w="6394" w:type="dxa"/>
+          </w:tcPr>
+          <w:p>
+            <w:pPr>
+              <w:pStyle w:val="ListParagraph"/>
+              <w:ind w:left="0"/>
+              <w:rPr>
+                <w:rFonts w:ascii="Times New Roman" w:hAnsi="Times New Roman" w:cs="Times New Roman"/>
+                <w:sz w:val="26"/>
+                <w:szCs w:val="26"/>
+              </w:rPr>
+            </w:pPr>
+            <w:r>
+              <w:rPr>
+                <w:rFonts w:ascii="Times New Roman" w:hAnsi="Times New Roman" w:cs="Times New Roman"/>
+                <w:sz w:val="26"/>
+                <w:szCs w:val="26"/>
+              </w:rPr>
+              <w:t>Verb, base form</w:t>
+            </w:r>
+          </w:p>
+        </w:tc>
+      </w:tr>
+      <w:tr>
+        <w:tc>
+          <w:tcPr>
+            <w:tcW w:w="809" w:type="dxa"/>
+          </w:tcPr>
+          <w:p>
+            <w:pPr>
+              <w:pStyle w:val="ListParagraph"/>
+              <w:ind w:left="0"/>
+              <w:rPr>
+                <w:rFonts w:ascii="Times New Roman" w:hAnsi="Times New Roman" w:cs="Times New Roman"/>
+                <w:sz w:val="26"/>
+                <w:szCs w:val="26"/>
+              </w:rPr>
+            </w:pPr>
+            <w:r>
+              <w:rPr>
+                <w:rFonts w:ascii="Times New Roman" w:hAnsi="Times New Roman" w:cs="Times New Roman"/>
+                <w:sz w:val="26"/>
+                <w:szCs w:val="26"/>
+              </w:rPr>
+              <w:t>28</w:t>
+            </w:r>
+          </w:p>
+        </w:tc>
+        <w:tc>
+          <w:tcPr>
+            <w:tcW w:w="958" w:type="dxa"/>
+          </w:tcPr>
+          <w:p>
+            <w:pPr>
+              <w:pStyle w:val="ListParagraph"/>
+              <w:ind w:left="0"/>
+              <w:rPr>
+                <w:rFonts w:ascii="Times New Roman" w:hAnsi="Times New Roman" w:cs="Times New Roman"/>
+                <w:sz w:val="26"/>
+                <w:szCs w:val="26"/>
+              </w:rPr>
+            </w:pPr>
+            <w:r>
+              <w:rPr>
+                <w:rFonts w:ascii="Times New Roman" w:hAnsi="Times New Roman" w:cs="Times New Roman"/>
+                <w:sz w:val="26"/>
+                <w:szCs w:val="26"/>
+              </w:rPr>
+              <w:t>VBD</w:t>
+            </w:r>
+          </w:p>
+        </w:tc>
+        <w:tc>
+          <w:tcPr>
+            <w:tcW w:w="6394" w:type="dxa"/>
+          </w:tcPr>
+          <w:p>
+            <w:pPr>
+              <w:pStyle w:val="ListParagraph"/>
+              <w:ind w:left="0"/>
+              <w:rPr>
+                <w:rFonts w:ascii="Times New Roman" w:hAnsi="Times New Roman" w:cs="Times New Roman"/>
+                <w:sz w:val="26"/>
+                <w:szCs w:val="26"/>
+              </w:rPr>
+            </w:pPr>
+            <w:r>
+              <w:rPr>
+                <w:rFonts w:ascii="Times New Roman" w:hAnsi="Times New Roman" w:cs="Times New Roman"/>
+                <w:sz w:val="26"/>
+                <w:szCs w:val="26"/>
+              </w:rPr>
+              <w:t>Verb, past tense</w:t>
+            </w:r>
+          </w:p>
+        </w:tc>
+      </w:tr>
+      <w:tr>
+        <w:tc>
+          <w:tcPr>
+            <w:tcW w:w="809" w:type="dxa"/>
+          </w:tcPr>
+          <w:p>
+            <w:pPr>
+              <w:pStyle w:val="ListParagraph"/>
+              <w:ind w:left="0"/>
+              <w:rPr>
+                <w:rFonts w:ascii="Times New Roman" w:hAnsi="Times New Roman" w:cs="Times New Roman"/>
+                <w:sz w:val="26"/>
+                <w:szCs w:val="26"/>
+              </w:rPr>
+            </w:pPr>
+            <w:r>
+              <w:rPr>
+                <w:rFonts w:ascii="Times New Roman" w:hAnsi="Times New Roman" w:cs="Times New Roman"/>
+                <w:sz w:val="26"/>
+                <w:szCs w:val="26"/>
+              </w:rPr>
+              <w:t>29</w:t>
+            </w:r>
+          </w:p>
+        </w:tc>
+        <w:tc>
+          <w:tcPr>
+            <w:tcW w:w="958" w:type="dxa"/>
+          </w:tcPr>
+          <w:p>
+            <w:pPr>
+              <w:pStyle w:val="ListParagraph"/>
+              <w:ind w:left="0"/>
+              <w:rPr>
+                <w:rFonts w:ascii="Times New Roman" w:hAnsi="Times New Roman" w:cs="Times New Roman"/>
+                <w:sz w:val="26"/>
+                <w:szCs w:val="26"/>
+              </w:rPr>
+            </w:pPr>
+            <w:r>
+              <w:rPr>
+                <w:rFonts w:ascii="Times New Roman" w:hAnsi="Times New Roman" w:cs="Times New Roman"/>
+                <w:sz w:val="26"/>
+                <w:szCs w:val="26"/>
+              </w:rPr>
+              <w:t>VBG</w:t>
+            </w:r>
+          </w:p>
+        </w:tc>
+        <w:tc>
+          <w:tcPr>
+            <w:tcW w:w="6394" w:type="dxa"/>
+          </w:tcPr>
+          <w:p>
+            <w:pPr>
+              <w:pStyle w:val="ListParagraph"/>
+              <w:ind w:left="0"/>
+              <w:rPr>
+                <w:rFonts w:ascii="Times New Roman" w:hAnsi="Times New Roman" w:cs="Times New Roman"/>
+                <w:sz w:val="26"/>
+                <w:szCs w:val="26"/>
+              </w:rPr>
+            </w:pPr>
+            <w:r>
+              <w:rPr>
+                <w:rFonts w:ascii="Times New Roman" w:hAnsi="Times New Roman" w:cs="Times New Roman"/>
+                <w:sz w:val="26"/>
+                <w:szCs w:val="26"/>
+              </w:rPr>
+              <w:t>Verb, gerund or present participle</w:t>
+            </w:r>
+          </w:p>
+        </w:tc>
+      </w:tr>
+      <w:tr>
+        <w:tc>
+          <w:tcPr>
+            <w:tcW w:w="809" w:type="dxa"/>
+          </w:tcPr>
+          <w:p>
+            <w:pPr>
+              <w:pStyle w:val="ListParagraph"/>
+              <w:ind w:left="0"/>
+              <w:rPr>
+                <w:rFonts w:ascii="Times New Roman" w:hAnsi="Times New Roman" w:cs="Times New Roman"/>
+                <w:sz w:val="26"/>
+                <w:szCs w:val="26"/>
+              </w:rPr>
+            </w:pPr>
+            <w:r>
+              <w:rPr>
+                <w:rFonts w:ascii="Times New Roman" w:hAnsi="Times New Roman" w:cs="Times New Roman"/>
+                <w:sz w:val="26"/>
+                <w:szCs w:val="26"/>
+              </w:rPr>
+              <w:t>30</w:t>
+            </w:r>
+          </w:p>
+        </w:tc>
+        <w:tc>
+          <w:tcPr>
+            <w:tcW w:w="958" w:type="dxa"/>
+          </w:tcPr>
+          <w:p>
+            <w:pPr>
+              <w:pStyle w:val="ListParagraph"/>
+              <w:ind w:left="0"/>
+              <w:rPr>
+                <w:rFonts w:ascii="Times New Roman" w:hAnsi="Times New Roman" w:cs="Times New Roman"/>
+                <w:sz w:val="26"/>
+                <w:szCs w:val="26"/>
+              </w:rPr>
+            </w:pPr>
+            <w:r>
+              <w:rPr>
+                <w:rFonts w:ascii="Times New Roman" w:hAnsi="Times New Roman" w:cs="Times New Roman"/>
+                <w:sz w:val="26"/>
+                <w:szCs w:val="26"/>
+              </w:rPr>
+              <w:t>VBN</w:t>
+            </w:r>
+          </w:p>
+        </w:tc>
+        <w:tc>
+          <w:tcPr>
+            <w:tcW w:w="6394" w:type="dxa"/>
+          </w:tcPr>
+          <w:p>
+            <w:pPr>
+              <w:pStyle w:val="ListParagraph"/>
+              <w:ind w:left="0"/>
+              <w:rPr>
+                <w:rFonts w:ascii="Times New Roman" w:hAnsi="Times New Roman" w:cs="Times New Roman"/>
+                <w:sz w:val="26"/>
+                <w:szCs w:val="26"/>
+              </w:rPr>
+            </w:pPr>
+            <w:r>
+              <w:rPr>
+                <w:rFonts w:ascii="Times New Roman" w:hAnsi="Times New Roman" w:cs="Times New Roman"/>
+                <w:sz w:val="26"/>
+                <w:szCs w:val="26"/>
+              </w:rPr>
+              <w:t>Verb, past participle</w:t>
+            </w:r>
+          </w:p>
+        </w:tc>
+      </w:tr>
+      <w:tr>
+        <w:tc>
+          <w:tcPr>
+            <w:tcW w:w="809" w:type="dxa"/>
+          </w:tcPr>
+          <w:p>
+            <w:pPr>
+              <w:pStyle w:val="ListParagraph"/>
+              <w:ind w:left="0"/>
+              <w:rPr>
+                <w:rFonts w:ascii="Times New Roman" w:hAnsi="Times New Roman" w:cs="Times New Roman"/>
+                <w:sz w:val="26"/>
+                <w:szCs w:val="26"/>
+              </w:rPr>
+            </w:pPr>
+            <w:r>
+              <w:rPr>
+                <w:rFonts w:ascii="Times New Roman" w:hAnsi="Times New Roman" w:cs="Times New Roman"/>
+                <w:sz w:val="26"/>
+                <w:szCs w:val="26"/>
+              </w:rPr>
+              <w:t>31</w:t>
+            </w:r>
+          </w:p>
+        </w:tc>
+        <w:tc>
+          <w:tcPr>
+            <w:tcW w:w="958" w:type="dxa"/>
+          </w:tcPr>
+          <w:p>
+            <w:pPr>
+              <w:pStyle w:val="ListParagraph"/>
+              <w:ind w:left="0"/>
+              <w:rPr>
+                <w:rFonts w:ascii="Times New Roman" w:hAnsi="Times New Roman" w:cs="Times New Roman"/>
+                <w:sz w:val="26"/>
+                <w:szCs w:val="26"/>
+              </w:rPr>
+            </w:pPr>
+            <w:r>
+              <w:rPr>
+                <w:rFonts w:ascii="Times New Roman" w:hAnsi="Times New Roman" w:cs="Times New Roman"/>
+                <w:sz w:val="26"/>
+                <w:szCs w:val="26"/>
+              </w:rPr>
+              <w:t>VBP</w:t>
+            </w:r>
+          </w:p>
+        </w:tc>
+        <w:tc>
+          <w:tcPr>
+            <w:tcW w:w="6394" w:type="dxa"/>
+          </w:tcPr>
+          <w:p>
+            <w:pPr>
+              <w:pStyle w:val="ListParagraph"/>
+              <w:ind w:left="0"/>
+              <w:rPr>
+                <w:rFonts w:ascii="Times New Roman" w:hAnsi="Times New Roman" w:cs="Times New Roman"/>
+                <w:sz w:val="26"/>
+                <w:szCs w:val="26"/>
+              </w:rPr>
+            </w:pPr>
+            <w:r>
+              <w:rPr>
+                <w:rFonts w:ascii="Times New Roman" w:hAnsi="Times New Roman" w:cs="Times New Roman"/>
+                <w:sz w:val="26"/>
+                <w:szCs w:val="26"/>
+              </w:rPr>
+              <w:t>Verb, non-3rd person singular present</w:t>
+            </w:r>
+          </w:p>
+        </w:tc>
+      </w:tr>
+      <w:tr>
+        <w:tc>
+          <w:tcPr>
+            <w:tcW w:w="809" w:type="dxa"/>
+          </w:tcPr>
+          <w:p>
+            <w:pPr>
+              <w:pStyle w:val="ListParagraph"/>
+              <w:ind w:left="0"/>
+              <w:rPr>
+                <w:rFonts w:ascii="Times New Roman" w:hAnsi="Times New Roman" w:cs="Times New Roman"/>
+                <w:sz w:val="26"/>
+                <w:szCs w:val="26"/>
+              </w:rPr>
+            </w:pPr>
+            <w:r>
+              <w:rPr>
+                <w:rFonts w:ascii="Times New Roman" w:hAnsi="Times New Roman" w:cs="Times New Roman"/>
+                <w:sz w:val="26"/>
+                <w:szCs w:val="26"/>
+              </w:rPr>
+              <w:t>32</w:t>
+            </w:r>
+          </w:p>
+        </w:tc>
+        <w:tc>
+          <w:tcPr>
+            <w:tcW w:w="958" w:type="dxa"/>
+          </w:tcPr>
+          <w:p>
+            <w:pPr>
+              <w:pStyle w:val="ListParagraph"/>
+              <w:ind w:left="0"/>
+              <w:rPr>
+                <w:rFonts w:ascii="Times New Roman" w:hAnsi="Times New Roman" w:cs="Times New Roman"/>
+                <w:sz w:val="26"/>
+                <w:szCs w:val="26"/>
+              </w:rPr>
+            </w:pPr>
+            <w:r>
+              <w:rPr>
+                <w:rFonts w:ascii="Times New Roman" w:hAnsi="Times New Roman" w:cs="Times New Roman"/>
+                <w:sz w:val="26"/>
+                <w:szCs w:val="26"/>
+              </w:rPr>
+              <w:t>VBZ</w:t>
+            </w:r>
+          </w:p>
+        </w:tc>
+        <w:tc>
+          <w:tcPr>
+            <w:tcW w:w="6394" w:type="dxa"/>
+          </w:tcPr>
+          <w:p>
+            <w:pPr>
+              <w:pStyle w:val="ListParagraph"/>
+              <w:ind w:left="0"/>
+              <w:rPr>
+                <w:rFonts w:ascii="Times New Roman" w:hAnsi="Times New Roman" w:cs="Times New Roman"/>
+                <w:sz w:val="26"/>
+                <w:szCs w:val="26"/>
+              </w:rPr>
+            </w:pPr>
+            <w:r>
+              <w:rPr>
+                <w:rFonts w:ascii="Times New Roman" w:hAnsi="Times New Roman" w:cs="Times New Roman"/>
+                <w:sz w:val="26"/>
+                <w:szCs w:val="26"/>
+              </w:rPr>
+              <w:t>Verb, 3rd person singular present</w:t>
+            </w:r>
+          </w:p>
+        </w:tc>
+      </w:tr>
+      <w:tr>
+        <w:tc>
+          <w:tcPr>
+            <w:tcW w:w="809" w:type="dxa"/>
+          </w:tcPr>
+          <w:p>
+            <w:pPr>
+              <w:pStyle w:val="ListParagraph"/>
+              <w:ind w:left="0"/>
+              <w:rPr>
+                <w:rFonts w:ascii="Times New Roman" w:hAnsi="Times New Roman" w:cs="Times New Roman"/>
+                <w:sz w:val="26"/>
+                <w:szCs w:val="26"/>
+              </w:rPr>
+            </w:pPr>
+            <w:r>
+              <w:rPr>
+                <w:rFonts w:ascii="Times New Roman" w:hAnsi="Times New Roman" w:cs="Times New Roman"/>
+                <w:sz w:val="26"/>
+                <w:szCs w:val="26"/>
+              </w:rPr>
+              <w:t>33</w:t>
+            </w:r>
+          </w:p>
+        </w:tc>
+        <w:tc>
+          <w:tcPr>
+            <w:tcW w:w="958" w:type="dxa"/>
+          </w:tcPr>
+          <w:p>
+            <w:pPr>
+              <w:pStyle w:val="ListParagraph"/>
+              <w:ind w:left="0"/>
+              <w:rPr>
+                <w:rFonts w:ascii="Times New Roman" w:hAnsi="Times New Roman" w:cs="Times New Roman"/>
+                <w:sz w:val="26"/>
+                <w:szCs w:val="26"/>
+              </w:rPr>
+            </w:pPr>
+            <w:r>
+              <w:rPr>
+                <w:rFonts w:ascii="Times New Roman" w:hAnsi="Times New Roman" w:cs="Times New Roman"/>
+                <w:sz w:val="26"/>
+                <w:szCs w:val="26"/>
+              </w:rPr>
+              <w:t>WDT</w:t>
+            </w:r>
+          </w:p>
+        </w:tc>
+        <w:tc>
+          <w:tcPr>
+            <w:tcW w:w="6394" w:type="dxa"/>
+          </w:tcPr>
+          <w:p>
+            <w:pPr>
+              <w:pStyle w:val="ListParagraph"/>
+              <w:ind w:left="0"/>
+              <w:rPr>
+                <w:rFonts w:ascii="Times New Roman" w:hAnsi="Times New Roman" w:cs="Times New Roman"/>
+                <w:sz w:val="26"/>
+                <w:szCs w:val="26"/>
+              </w:rPr>
+            </w:pPr>
+            <w:r>
+              <w:rPr>
+                <w:rFonts w:ascii="Times New Roman" w:hAnsi="Times New Roman" w:cs="Times New Roman"/>
+                <w:sz w:val="26"/>
+                <w:szCs w:val="26"/>
+              </w:rPr>
+              <w:t>Wh-determiner</w:t>
+            </w:r>
+          </w:p>
+        </w:tc>
+      </w:tr>
+      <w:tr>
+        <w:tc>
+          <w:tcPr>
+            <w:tcW w:w="809" w:type="dxa"/>
+          </w:tcPr>
+          <w:p>
+            <w:pPr>
+              <w:pStyle w:val="ListParagraph"/>
+              <w:ind w:left="0"/>
+              <w:rPr>
+                <w:rFonts w:ascii="Times New Roman" w:hAnsi="Times New Roman" w:cs="Times New Roman"/>
+                <w:sz w:val="26"/>
+                <w:szCs w:val="26"/>
+              </w:rPr>
+            </w:pPr>
+            <w:r>
+              <w:rPr>
+                <w:rFonts w:ascii="Times New Roman" w:hAnsi="Times New Roman" w:cs="Times New Roman"/>
+                <w:sz w:val="26"/>
+                <w:szCs w:val="26"/>
+              </w:rPr>
+              <w:t>34</w:t>
+            </w:r>
+          </w:p>
+        </w:tc>
+        <w:tc>
+          <w:tcPr>
+            <w:tcW w:w="958" w:type="dxa"/>
+          </w:tcPr>
+          <w:p>
+            <w:pPr>
+              <w:pStyle w:val="ListParagraph"/>
+              <w:ind w:left="0"/>
+              <w:rPr>
+                <w:rFonts w:ascii="Times New Roman" w:hAnsi="Times New Roman" w:cs="Times New Roman"/>
+                <w:sz w:val="26"/>
+                <w:szCs w:val="26"/>
+              </w:rPr>
+            </w:pPr>
+            <w:r>
+              <w:rPr>
+                <w:rFonts w:ascii="Times New Roman" w:hAnsi="Times New Roman" w:cs="Times New Roman"/>
+                <w:sz w:val="26"/>
+                <w:szCs w:val="26"/>
+              </w:rPr>
+              <w:t>WP</w:t>
+            </w:r>
+          </w:p>
+        </w:tc>
+        <w:tc>
+          <w:tcPr>
+            <w:tcW w:w="6394" w:type="dxa"/>
+          </w:tcPr>
+          <w:p>
+            <w:pPr>
+              <w:pStyle w:val="ListParagraph"/>
+              <w:ind w:left="0"/>
+              <w:rPr>
+                <w:rFonts w:ascii="Times New Roman" w:hAnsi="Times New Roman" w:cs="Times New Roman"/>
+                <w:sz w:val="26"/>
+                <w:szCs w:val="26"/>
+              </w:rPr>
+            </w:pPr>
+            <w:r>
+              <w:rPr>
+                <w:rFonts w:ascii="Times New Roman" w:hAnsi="Times New Roman" w:cs="Times New Roman"/>
+                <w:sz w:val="26"/>
+                <w:szCs w:val="26"/>
+              </w:rPr>
+              <w:t>Wh-pronoun</w:t>
+            </w:r>
+          </w:p>
+        </w:tc>
+      </w:tr>
+      <w:tr>
+        <w:tc>
+          <w:tcPr>
+            <w:tcW w:w="809" w:type="dxa"/>
+          </w:tcPr>
+          <w:p>
+            <w:pPr>
+              <w:pStyle w:val="ListParagraph"/>
+              <w:ind w:left="0"/>
+              <w:rPr>
+                <w:rFonts w:ascii="Times New Roman" w:hAnsi="Times New Roman" w:cs="Times New Roman"/>
+                <w:sz w:val="26"/>
+                <w:szCs w:val="26"/>
+              </w:rPr>
+            </w:pPr>
+            <w:r>
+              <w:rPr>
+                <w:rFonts w:ascii="Times New Roman" w:hAnsi="Times New Roman" w:cs="Times New Roman"/>
+                <w:sz w:val="26"/>
+                <w:szCs w:val="26"/>
+              </w:rPr>
+              <w:t>35</w:t>
+            </w:r>
+          </w:p>
+        </w:tc>
+        <w:tc>
+          <w:tcPr>
+            <w:tcW w:w="958" w:type="dxa"/>
+          </w:tcPr>
+          <w:p>
+            <w:pPr>
+              <w:pStyle w:val="ListParagraph"/>
+              <w:ind w:left="0"/>
+              <w:rPr>
+                <w:rFonts w:ascii="Times New Roman" w:hAnsi="Times New Roman" w:cs="Times New Roman"/>
+                <w:sz w:val="26"/>
+                <w:szCs w:val="26"/>
+              </w:rPr>
+            </w:pPr>
+            <w:r>
+              <w:rPr>
+                <w:rFonts w:ascii="Times New Roman" w:hAnsi="Times New Roman" w:cs="Times New Roman"/>
+                <w:sz w:val="26"/>
+                <w:szCs w:val="26"/>
+              </w:rPr>
+              <w:t>WP$</w:t>
+            </w:r>
+          </w:p>
+        </w:tc>
+        <w:tc>
+          <w:tcPr>
+            <w:tcW w:w="6394" w:type="dxa"/>
+          </w:tcPr>
+          <w:p>
+            <w:pPr>
+              <w:pStyle w:val="ListParagraph"/>
+              <w:ind w:left="0"/>
+              <w:rPr>
+                <w:rFonts w:ascii="Times New Roman" w:hAnsi="Times New Roman" w:cs="Times New Roman"/>
+                <w:sz w:val="26"/>
+                <w:szCs w:val="26"/>
+              </w:rPr>
+            </w:pPr>
+            <w:r>
+              <w:rPr>
+                <w:rFonts w:ascii="Times New Roman" w:hAnsi="Times New Roman" w:cs="Times New Roman"/>
+                <w:sz w:val="26"/>
+                <w:szCs w:val="26"/>
+              </w:rPr>
+              <w:t>Possessive wh-pronoun</w:t>
+            </w:r>
+          </w:p>
+        </w:tc>
+      </w:tr>
+      <w:tr>
+        <w:tc>
+          <w:tcPr>
+            <w:tcW w:w="809" w:type="dxa"/>
+          </w:tcPr>
+          <w:p>
+            <w:pPr>
+              <w:pStyle w:val="ListParagraph"/>
+              <w:ind w:left="0"/>
+              <w:rPr>
+                <w:rFonts w:ascii="Times New Roman" w:hAnsi="Times New Roman" w:cs="Times New Roman"/>
+                <w:sz w:val="26"/>
+                <w:szCs w:val="26"/>
+              </w:rPr>
+            </w:pPr>
+            <w:r>
+              <w:rPr>
+                <w:rFonts w:ascii="Times New Roman" w:hAnsi="Times New Roman" w:cs="Times New Roman"/>
+                <w:sz w:val="26"/>
+                <w:szCs w:val="26"/>
+              </w:rPr>
+              <w:t>36</w:t>
+            </w:r>
+          </w:p>
+        </w:tc>
+        <w:tc>
+          <w:tcPr>
+            <w:tcW w:w="958" w:type="dxa"/>
+          </w:tcPr>
+          <w:p>
+            <w:pPr>
+              <w:pStyle w:val="ListParagraph"/>
+              <w:ind w:left="0"/>
+              <w:rPr>
+                <w:rFonts w:ascii="Times New Roman" w:hAnsi="Times New Roman" w:cs="Times New Roman"/>
+                <w:sz w:val="26"/>
+                <w:szCs w:val="26"/>
+              </w:rPr>
+            </w:pPr>
+            <w:r>
+              <w:rPr>
+                <w:rFonts w:ascii="Times New Roman" w:hAnsi="Times New Roman" w:cs="Times New Roman"/>
+                <w:sz w:val="26"/>
+                <w:szCs w:val="26"/>
+              </w:rPr>
+              <w:t>WRB</w:t>
+            </w:r>
+          </w:p>
+        </w:tc>
+        <w:tc>
+          <w:tcPr>
+            <w:tcW w:w="6394" w:type="dxa"/>
+          </w:tcPr>
+          <w:p>
+            <w:pPr>
+              <w:pStyle w:val="ListParagraph"/>
+              <w:ind w:left="0"/>
+              <w:rPr>
+                <w:rFonts w:ascii="Times New Roman" w:hAnsi="Times New Roman" w:cs="Times New Roman"/>
+                <w:sz w:val="26"/>
+                <w:szCs w:val="26"/>
+              </w:rPr>
+            </w:pPr>
+            <w:r>
+              <w:rPr>
+                <w:rFonts w:ascii="Times New Roman" w:hAnsi="Times New Roman" w:cs="Times New Roman"/>
+                <w:sz w:val="26"/>
+                <w:szCs w:val="26"/>
+              </w:rPr>
+              <w:t>Wh-adverb</w:t>
             </w:r>
           </w:p>
         </w:tc>
@@ -28469,7 +31820,6 @@
           <w:szCs w:val="32"/>
         </w:rPr>
       </w:pPr>
-      <w:bookmarkStart w:id="24" w:name="_Toc391038212"/>
       <w:r>
         <w:rPr>
           <w:rFonts w:ascii="Times New Roman" w:hAnsi="Times New Roman" w:cs="Times New Roman"/>
@@ -28596,6 +31946,7 @@
           <w:sz w:val="26"/>
           <w:szCs w:val="26"/>
         </w:rPr>
+        <w:lastRenderedPageBreak/>
         <w:t>Đinh Điền</w:t>
       </w:r>
       <w:r>
@@ -28659,7 +32010,7 @@
           <w:u w:val="none"/>
         </w:rPr>
       </w:pPr>
-      <w:hyperlink r:id="rId12" w:history="1">
+      <w:hyperlink r:id="rId13" w:history="1">
         <w:r>
           <w:rPr>
             <w:rStyle w:val="Hyperlink"/>
@@ -28685,7 +32036,7 @@
           <w:szCs w:val="26"/>
         </w:rPr>
       </w:pPr>
-      <w:hyperlink r:id="rId13" w:history="1">
+      <w:hyperlink r:id="rId14" w:history="1">
         <w:r>
           <w:rPr>
             <w:rStyle w:val="Hyperlink"/>
@@ -28708,7 +32059,7 @@
       </w:pPr>
     </w:p>
     <w:sectPr>
-      <w:footerReference w:type="default" r:id="rId14"/>
+      <w:footerReference w:type="default" r:id="rId15"/>
       <w:pgSz w:w="12240" w:h="15840"/>
       <w:pgMar w:top="1134" w:right="1418" w:bottom="1134" w:left="1701" w:header="720" w:footer="318" w:gutter="0"/>
       <w:pgBorders w:display="firstPage">
@@ -28811,7 +32162,7 @@
             <w:sz w:val="20"/>
             <w:szCs w:val="20"/>
           </w:rPr>
-          <w:t>12</w:t>
+          <w:t>14</w:t>
         </w:r>
         <w:r>
           <w:rPr>
@@ -30296,9 +33647,208 @@
     </w:lvl>
   </w:abstractNum>
   <w:abstractNum w:abstractNumId="14">
+    <w:nsid w:val="71D42432"/>
+    <w:multiLevelType w:val="hybridMultilevel"/>
+    <w:tmpl w:val="537C2068"/>
+    <w:lvl w:ilvl="0" w:tplc="04090011">
+      <w:start w:val="1"/>
+      <w:numFmt w:val="decimal"/>
+      <w:lvlText w:val="%1)"/>
+      <w:lvlJc w:val="left"/>
+      <w:pPr>
+        <w:ind w:left="720" w:hanging="360"/>
+      </w:pPr>
+    </w:lvl>
+    <w:lvl w:ilvl="1" w:tplc="04090017">
+      <w:start w:val="1"/>
+      <w:numFmt w:val="lowerLetter"/>
+      <w:lvlText w:val="%2)"/>
+      <w:lvlJc w:val="left"/>
+      <w:pPr>
+        <w:ind w:left="1440" w:hanging="360"/>
+      </w:pPr>
+    </w:lvl>
+    <w:lvl w:ilvl="2" w:tplc="0409001B" w:tentative="1">
+      <w:start w:val="1"/>
+      <w:numFmt w:val="lowerRoman"/>
+      <w:lvlText w:val="%3."/>
+      <w:lvlJc w:val="right"/>
+      <w:pPr>
+        <w:ind w:left="2160" w:hanging="180"/>
+      </w:pPr>
+    </w:lvl>
+    <w:lvl w:ilvl="3" w:tplc="0409000F" w:tentative="1">
+      <w:start w:val="1"/>
+      <w:numFmt w:val="decimal"/>
+      <w:lvlText w:val="%4."/>
+      <w:lvlJc w:val="left"/>
+      <w:pPr>
+        <w:ind w:left="2880" w:hanging="360"/>
+      </w:pPr>
+    </w:lvl>
+    <w:lvl w:ilvl="4" w:tplc="04090019" w:tentative="1">
+      <w:start w:val="1"/>
+      <w:numFmt w:val="lowerLetter"/>
+      <w:lvlText w:val="%5."/>
+      <w:lvlJc w:val="left"/>
+      <w:pPr>
+        <w:ind w:left="3600" w:hanging="360"/>
+      </w:pPr>
+    </w:lvl>
+    <w:lvl w:ilvl="5" w:tplc="0409001B" w:tentative="1">
+      <w:start w:val="1"/>
+      <w:numFmt w:val="lowerRoman"/>
+      <w:lvlText w:val="%6."/>
+      <w:lvlJc w:val="right"/>
+      <w:pPr>
+        <w:ind w:left="4320" w:hanging="180"/>
+      </w:pPr>
+    </w:lvl>
+    <w:lvl w:ilvl="6" w:tplc="0409000F" w:tentative="1">
+      <w:start w:val="1"/>
+      <w:numFmt w:val="decimal"/>
+      <w:lvlText w:val="%7."/>
+      <w:lvlJc w:val="left"/>
+      <w:pPr>
+        <w:ind w:left="5040" w:hanging="360"/>
+      </w:pPr>
+    </w:lvl>
+    <w:lvl w:ilvl="7" w:tplc="04090019" w:tentative="1">
+      <w:start w:val="1"/>
+      <w:numFmt w:val="lowerLetter"/>
+      <w:lvlText w:val="%8."/>
+      <w:lvlJc w:val="left"/>
+      <w:pPr>
+        <w:ind w:left="5760" w:hanging="360"/>
+      </w:pPr>
+    </w:lvl>
+    <w:lvl w:ilvl="8" w:tplc="0409001B" w:tentative="1">
+      <w:start w:val="1"/>
+      <w:numFmt w:val="lowerRoman"/>
+      <w:lvlText w:val="%9."/>
+      <w:lvlJc w:val="right"/>
+      <w:pPr>
+        <w:ind w:left="6480" w:hanging="180"/>
+      </w:pPr>
+    </w:lvl>
+  </w:abstractNum>
+  <w:abstractNum w:abstractNumId="15">
     <w:nsid w:val="793A7A98"/>
     <w:multiLevelType w:val="hybridMultilevel"/>
-    <w:tmpl w:val="EAC653F8"/>
+    <w:tmpl w:val="D772DB7C"/>
+    <w:lvl w:ilvl="0" w:tplc="B288AA94">
+      <w:start w:val="1"/>
+      <w:numFmt w:val="bullet"/>
+      <w:lvlText w:val=""/>
+      <w:lvlJc w:val="left"/>
+      <w:pPr>
+        <w:ind w:left="1713" w:hanging="360"/>
+      </w:pPr>
+      <w:rPr>
+        <w:rFonts w:ascii="Symbol" w:hAnsi="Symbol" w:hint="default"/>
+      </w:rPr>
+    </w:lvl>
+    <w:lvl w:ilvl="1" w:tplc="04090003" w:tentative="1">
+      <w:start w:val="1"/>
+      <w:numFmt w:val="bullet"/>
+      <w:lvlText w:val="o"/>
+      <w:lvlJc w:val="left"/>
+      <w:pPr>
+        <w:ind w:left="2433" w:hanging="360"/>
+      </w:pPr>
+      <w:rPr>
+        <w:rFonts w:ascii="Courier New" w:hAnsi="Courier New" w:cs="Courier New" w:hint="default"/>
+      </w:rPr>
+    </w:lvl>
+    <w:lvl w:ilvl="2" w:tplc="04090005" w:tentative="1">
+      <w:start w:val="1"/>
+      <w:numFmt w:val="bullet"/>
+      <w:lvlText w:val=""/>
+      <w:lvlJc w:val="left"/>
+      <w:pPr>
+        <w:ind w:left="3153" w:hanging="360"/>
+      </w:pPr>
+      <w:rPr>
+        <w:rFonts w:ascii="Wingdings" w:hAnsi="Wingdings" w:hint="default"/>
+      </w:rPr>
+    </w:lvl>
+    <w:lvl w:ilvl="3" w:tplc="04090001" w:tentative="1">
+      <w:start w:val="1"/>
+      <w:numFmt w:val="bullet"/>
+      <w:lvlText w:val=""/>
+      <w:lvlJc w:val="left"/>
+      <w:pPr>
+        <w:ind w:left="3873" w:hanging="360"/>
+      </w:pPr>
+      <w:rPr>
+        <w:rFonts w:ascii="Symbol" w:hAnsi="Symbol" w:hint="default"/>
+      </w:rPr>
+    </w:lvl>
+    <w:lvl w:ilvl="4" w:tplc="04090003" w:tentative="1">
+      <w:start w:val="1"/>
+      <w:numFmt w:val="bullet"/>
+      <w:lvlText w:val="o"/>
+      <w:lvlJc w:val="left"/>
+      <w:pPr>
+        <w:ind w:left="4593" w:hanging="360"/>
+      </w:pPr>
+      <w:rPr>
+        <w:rFonts w:ascii="Courier New" w:hAnsi="Courier New" w:cs="Courier New" w:hint="default"/>
+      </w:rPr>
+    </w:lvl>
+    <w:lvl w:ilvl="5" w:tplc="04090005" w:tentative="1">
+      <w:start w:val="1"/>
+      <w:numFmt w:val="bullet"/>
+      <w:lvlText w:val=""/>
+      <w:lvlJc w:val="left"/>
+      <w:pPr>
+        <w:ind w:left="5313" w:hanging="360"/>
+      </w:pPr>
+      <w:rPr>
+        <w:rFonts w:ascii="Wingdings" w:hAnsi="Wingdings" w:hint="default"/>
+      </w:rPr>
+    </w:lvl>
+    <w:lvl w:ilvl="6" w:tplc="04090001" w:tentative="1">
+      <w:start w:val="1"/>
+      <w:numFmt w:val="bullet"/>
+      <w:lvlText w:val=""/>
+      <w:lvlJc w:val="left"/>
+      <w:pPr>
+        <w:ind w:left="6033" w:hanging="360"/>
+      </w:pPr>
+      <w:rPr>
+        <w:rFonts w:ascii="Symbol" w:hAnsi="Symbol" w:hint="default"/>
+      </w:rPr>
+    </w:lvl>
+    <w:lvl w:ilvl="7" w:tplc="04090003" w:tentative="1">
+      <w:start w:val="1"/>
+      <w:numFmt w:val="bullet"/>
+      <w:lvlText w:val="o"/>
+      <w:lvlJc w:val="left"/>
+      <w:pPr>
+        <w:ind w:left="6753" w:hanging="360"/>
+      </w:pPr>
+      <w:rPr>
+        <w:rFonts w:ascii="Courier New" w:hAnsi="Courier New" w:cs="Courier New" w:hint="default"/>
+      </w:rPr>
+    </w:lvl>
+    <w:lvl w:ilvl="8" w:tplc="04090005" w:tentative="1">
+      <w:start w:val="1"/>
+      <w:numFmt w:val="bullet"/>
+      <w:lvlText w:val=""/>
+      <w:lvlJc w:val="left"/>
+      <w:pPr>
+        <w:ind w:left="7473" w:hanging="360"/>
+      </w:pPr>
+      <w:rPr>
+        <w:rFonts w:ascii="Wingdings" w:hAnsi="Wingdings" w:hint="default"/>
+      </w:rPr>
+    </w:lvl>
+  </w:abstractNum>
+  <w:abstractNum w:abstractNumId="16">
+    <w:nsid w:val="7FCC0CB4"/>
+    <w:multiLevelType w:val="hybridMultilevel"/>
+    <w:tmpl w:val="154A2634"/>
     <w:lvl w:ilvl="0" w:tplc="B288AA94">
       <w:start w:val="1"/>
       <w:numFmt w:val="bullet"/>
@@ -30448,10 +33998,16 @@
     <w:abstractNumId w:val="3"/>
   </w:num>
   <w:num w:numId="14">
-    <w:abstractNumId w:val="14"/>
+    <w:abstractNumId w:val="15"/>
   </w:num>
   <w:num w:numId="15">
     <w:abstractNumId w:val="12"/>
+  </w:num>
+  <w:num w:numId="16">
+    <w:abstractNumId w:val="16"/>
+  </w:num>
+  <w:num w:numId="17">
+    <w:abstractNumId w:val="14"/>
   </w:num>
   <w:numIdMacAtCleanup w:val="7"/>
 </w:numbering>
@@ -32364,7 +35920,7 @@
 </file>
 
 <file path=customXml/itemProps1.xml><?xml version="1.0" encoding="utf-8"?>
-<ds:datastoreItem xmlns:ds="http://schemas.openxmlformats.org/officeDocument/2006/customXml" ds:itemID="{6686DAED-F3C2-4970-A357-CF6F12231BF7}">
+<ds:datastoreItem xmlns:ds="http://schemas.openxmlformats.org/officeDocument/2006/customXml" ds:itemID="{FE02E7A5-4FCB-4169-B8FD-788472753AD2}">
   <ds:schemaRefs>
     <ds:schemaRef ds:uri="http://schemas.openxmlformats.org/officeDocument/2006/bibliography"/>
   </ds:schemaRefs>

</xml_diff>